<commit_message>
day 3 of playwright
</commit_message>
<xml_diff>
--- a/playwrightnotes.docx
+++ b/playwrightnotes.docx
@@ -4,12 +4,34 @@
   <w:body>
     <w:p>
       <w:r>
-        <w:t>what is playwright? it is a test automation tool that help us to write ui and api test automation script</w:t>
-      </w:r>
-    </w:p>
-    <w:p/>
-    <w:p>
-      <w:r>
+        <w:rPr>
+          <w:b/>
+          <w:color w:val="FF0000"/>
+        </w:rPr>
+        <w:t>what is playwright?</w:t>
+      </w:r>
+      <w:r>
+        <w:rPr>
+          <w:color w:val="FF0000"/>
+        </w:rPr>
+        <w:t xml:space="preserve"> </w:t>
+      </w:r>
+      <w:r>
+        <w:t>it is a test automation tool that help us to write ui and api test automation script</w:t>
+      </w:r>
+    </w:p>
+    <w:p>
+      <w:pPr>
+        <w:rPr>
+          <w:b/>
+          <w:color w:val="FF0000"/>
+        </w:rPr>
+      </w:pPr>
+      <w:r>
+        <w:rPr>
+          <w:b/>
+          <w:color w:val="FF0000"/>
+        </w:rPr>
         <w:t>advantage of playwright?</w:t>
       </w:r>
     </w:p>
@@ -38,7 +60,17 @@
       </w:r>
     </w:p>
     <w:p>
-      <w:r>
+      <w:pPr>
+        <w:rPr>
+          <w:b/>
+          <w:color w:val="FF0000"/>
+        </w:rPr>
+      </w:pPr>
+      <w:r>
+        <w:rPr>
+          <w:b/>
+          <w:color w:val="FF0000"/>
+        </w:rPr>
         <w:t>advance feature?</w:t>
       </w:r>
     </w:p>
@@ -67,7 +99,17 @@
       </w:r>
     </w:p>
     <w:p>
-      <w:r>
+      <w:pPr>
+        <w:rPr>
+          <w:b/>
+          <w:color w:val="FF0000"/>
+        </w:rPr>
+      </w:pPr>
+      <w:r>
+        <w:rPr>
+          <w:b/>
+          <w:color w:val="FF0000"/>
+        </w:rPr>
         <w:t>nodejs?</w:t>
       </w:r>
     </w:p>
@@ -78,7 +120,17 @@
       </w:r>
     </w:p>
     <w:p>
-      <w:r>
+      <w:pPr>
+        <w:rPr>
+          <w:b/>
+          <w:color w:val="FF0000"/>
+        </w:rPr>
+      </w:pPr>
+      <w:r>
+        <w:rPr>
+          <w:b/>
+          <w:color w:val="FF0000"/>
+        </w:rPr>
         <w:t>inilize a new node project?</w:t>
       </w:r>
     </w:p>
@@ -89,7 +141,17 @@
       </w:r>
     </w:p>
     <w:p>
-      <w:r>
+      <w:pPr>
+        <w:rPr>
+          <w:b/>
+          <w:color w:val="FF0000"/>
+        </w:rPr>
+      </w:pPr>
+      <w:r>
+        <w:rPr>
+          <w:b/>
+          <w:color w:val="FF0000"/>
+        </w:rPr>
         <w:t>inilize a new playwright project?</w:t>
       </w:r>
     </w:p>
@@ -100,7 +162,17 @@
       </w:r>
     </w:p>
     <w:p>
-      <w:r>
+      <w:pPr>
+        <w:rPr>
+          <w:b/>
+          <w:color w:val="FF0000"/>
+        </w:rPr>
+      </w:pPr>
+      <w:r>
+        <w:rPr>
+          <w:b/>
+          <w:color w:val="FF0000"/>
+        </w:rPr>
         <w:t xml:space="preserve">filename should be? </w:t>
       </w:r>
     </w:p>
@@ -111,7 +183,17 @@
       </w:r>
     </w:p>
     <w:p>
-      <w:r>
+      <w:pPr>
+        <w:rPr>
+          <w:b/>
+          <w:color w:val="FF0000"/>
+        </w:rPr>
+      </w:pPr>
+      <w:r>
+        <w:rPr>
+          <w:b/>
+          <w:color w:val="FF0000"/>
+        </w:rPr>
         <w:t>test runner in playwright file is?</w:t>
       </w:r>
     </w:p>
@@ -122,7 +204,17 @@
       </w:r>
     </w:p>
     <w:p>
-      <w:r>
+      <w:pPr>
+        <w:rPr>
+          <w:b/>
+          <w:color w:val="FF0000"/>
+        </w:rPr>
+      </w:pPr>
+      <w:r>
+        <w:rPr>
+          <w:b/>
+          <w:color w:val="FF0000"/>
+        </w:rPr>
         <w:t>step to write basic test?</w:t>
       </w:r>
     </w:p>
@@ -149,20 +241,20 @@
     </w:p>
     <w:p>
       <w:r>
+        <w:tab/>
+      </w:r>
+      <w:r>
+        <w:tab/>
+        <w:t>test("first playwright test",function(){ });</w:t>
+      </w:r>
+    </w:p>
+    <w:p>
+      <w:r>
         <w:lastRenderedPageBreak/>
         <w:tab/>
       </w:r>
       <w:r>
         <w:tab/>
-        <w:t>test("first playwright test",function(){ });</w:t>
-      </w:r>
-    </w:p>
-    <w:p>
-      <w:r>
-        <w:tab/>
-      </w:r>
-      <w:r>
-        <w:tab/>
       </w:r>
       <w:r>
         <w:tab/>
@@ -170,7 +262,17 @@
       </w:r>
     </w:p>
     <w:p>
-      <w:r>
+      <w:pPr>
+        <w:rPr>
+          <w:b/>
+          <w:color w:val="FF0000"/>
+        </w:rPr>
+      </w:pPr>
+      <w:r>
+        <w:rPr>
+          <w:b/>
+          <w:color w:val="FF0000"/>
+        </w:rPr>
         <w:t>js is async in nature?</w:t>
       </w:r>
     </w:p>
@@ -211,7 +313,17 @@
       </w:r>
     </w:p>
     <w:p>
-      <w:r>
+      <w:pPr>
+        <w:rPr>
+          <w:b/>
+          <w:color w:val="FF0000"/>
+        </w:rPr>
+      </w:pPr>
+      <w:r>
+        <w:rPr>
+          <w:b/>
+          <w:color w:val="FF0000"/>
+        </w:rPr>
         <w:t>aynomoues function?</w:t>
       </w:r>
     </w:p>
@@ -228,10 +340,24 @@
       </w:r>
     </w:p>
     <w:p>
-      <w:r>
+      <w:pPr>
+        <w:rPr>
+          <w:b/>
+          <w:color w:val="FF0000"/>
+        </w:rPr>
+      </w:pPr>
+      <w:r>
+        <w:rPr>
+          <w:b/>
+          <w:color w:val="FF0000"/>
+        </w:rPr>
         <w:t>fixture?</w:t>
       </w:r>
       <w:r>
+        <w:rPr>
+          <w:b/>
+          <w:color w:val="FF0000"/>
+        </w:rPr>
         <w:t xml:space="preserve"> </w:t>
       </w:r>
     </w:p>
@@ -256,7 +382,17 @@
       </w:r>
     </w:p>
     <w:p>
-      <w:r>
+      <w:pPr>
+        <w:rPr>
+          <w:b/>
+          <w:color w:val="FF0000"/>
+        </w:rPr>
+      </w:pPr>
+      <w:r>
+        <w:rPr>
+          <w:b/>
+          <w:color w:val="FF0000"/>
+        </w:rPr>
         <w:t>create context?</w:t>
       </w:r>
     </w:p>
@@ -285,7 +421,14 @@
     </w:p>
     <w:p>
       <w:r>
-        <w:t>how to get a page? -&gt; using goto() method on page fixture</w:t>
+        <w:rPr>
+          <w:b/>
+          <w:color w:val="FF0000"/>
+        </w:rPr>
+        <w:t>how to get a page?</w:t>
+      </w:r>
+      <w:r>
+        <w:t xml:space="preserve"> -&gt; using goto() method on page fixture</w:t>
       </w:r>
     </w:p>
     <w:p>
@@ -294,7 +437,17 @@
       </w:r>
     </w:p>
     <w:p>
-      <w:r>
+      <w:pPr>
+        <w:rPr>
+          <w:b/>
+          <w:color w:val="FF0000"/>
+        </w:rPr>
+      </w:pPr>
+      <w:r>
+        <w:rPr>
+          <w:b/>
+          <w:color w:val="FF0000"/>
+        </w:rPr>
         <w:t>Config file:</w:t>
       </w:r>
     </w:p>
@@ -359,7 +512,6 @@
     <w:p/>
     <w:p>
       <w:r>
-        <w:lastRenderedPageBreak/>
         <w:t>timeout – how many time the test should wait by default it will be 30</w:t>
       </w:r>
     </w:p>
@@ -383,6 +535,7 @@
           <w:szCs w:val="21"/>
           <w:lang w:eastAsia="en-IN"/>
         </w:rPr>
+        <w:lastRenderedPageBreak/>
         <w:t xml:space="preserve">  </w:t>
       </w:r>
       <w:r>
@@ -953,7 +1106,14 @@
     <w:p/>
     <w:p>
       <w:r>
-        <w:t>By default playwright will run on ? headless mode</w:t>
+        <w:rPr>
+          <w:b/>
+          <w:color w:val="FF0000"/>
+        </w:rPr>
+        <w:t>By default playwright will run on ?</w:t>
+      </w:r>
+      <w:r>
+        <w:t xml:space="preserve"> headless mode</w:t>
       </w:r>
     </w:p>
     <w:p>
@@ -963,7 +1123,14 @@
     </w:p>
     <w:p>
       <w:r>
-        <w:t>Command to run playwrigth? Npx playwright test</w:t>
+        <w:rPr>
+          <w:b/>
+          <w:color w:val="FF0000"/>
+        </w:rPr>
+        <w:t>Command to run playwrigth?</w:t>
+      </w:r>
+      <w:r>
+        <w:t xml:space="preserve"> Npx playwright test</w:t>
       </w:r>
     </w:p>
     <w:p>
@@ -1004,22 +1171,50 @@
     </w:p>
     <w:p>
       <w:r>
-        <w:t>Run test on headed mode? Npx playwright test --headed</w:t>
-      </w:r>
-    </w:p>
-    <w:p>
-      <w:r>
-        <w:t>Run only one single test? Test.only(‘test name’,()=&gt;{})</w:t>
-      </w:r>
-    </w:p>
-    <w:p>
-      <w:r>
-        <w:t xml:space="preserve">Get title from page? Awiat page.title() function help to get title </w:t>
-      </w:r>
-    </w:p>
-    <w:p>
-      <w:r>
-        <w:t>Assert  title? Playwright has default assertion</w:t>
+        <w:rPr>
+          <w:b/>
+          <w:color w:val="FF0000"/>
+        </w:rPr>
+        <w:t>Run test on headed mode?</w:t>
+      </w:r>
+      <w:r>
+        <w:t xml:space="preserve"> Npx playwright test --headed</w:t>
+      </w:r>
+    </w:p>
+    <w:p>
+      <w:r>
+        <w:rPr>
+          <w:b/>
+          <w:color w:val="FF0000"/>
+        </w:rPr>
+        <w:t>Run only one single test?</w:t>
+      </w:r>
+      <w:r>
+        <w:t xml:space="preserve"> Test.only(‘test name’,()=&gt;{})</w:t>
+      </w:r>
+    </w:p>
+    <w:p>
+      <w:r>
+        <w:rPr>
+          <w:b/>
+          <w:color w:val="FF0000"/>
+        </w:rPr>
+        <w:t>Get title from page?</w:t>
+      </w:r>
+      <w:r>
+        <w:t xml:space="preserve"> Awiat page.title() function help to get title </w:t>
+      </w:r>
+    </w:p>
+    <w:p>
+      <w:r>
+        <w:rPr>
+          <w:b/>
+          <w:color w:val="FF0000"/>
+        </w:rPr>
+        <w:t>Assert  title?</w:t>
+      </w:r>
+      <w:r>
+        <w:t xml:space="preserve"> Playwright has default assertion</w:t>
       </w:r>
     </w:p>
     <w:p>
@@ -1029,7 +1224,25 @@
     </w:p>
     <w:p/>
     <w:p>
-      <w:r>
+      <w:pPr>
+        <w:rPr>
+          <w:b/>
+          <w:color w:val="FF0000"/>
+        </w:rPr>
+      </w:pPr>
+    </w:p>
+    <w:p>
+      <w:pPr>
+        <w:rPr>
+          <w:b/>
+          <w:color w:val="FF0000"/>
+        </w:rPr>
+      </w:pPr>
+      <w:r>
+        <w:rPr>
+          <w:b/>
+          <w:color w:val="FF0000"/>
+        </w:rPr>
         <w:lastRenderedPageBreak/>
         <w:t>Locators:</w:t>
       </w:r>
@@ -1049,56 +1262,1833 @@
     </w:p>
     <w:p>
       <w:r>
+        <w:rPr>
+          <w:b/>
+        </w:rPr>
         <w:t>If ID is present</w:t>
+      </w:r>
+      <w:r>
+        <w:t xml:space="preserve"> = </w:t>
+      </w:r>
+      <w:r>
+        <w:t>Css -&gt; tagname#id or #id</w:t>
+      </w:r>
+    </w:p>
+    <w:p>
+      <w:r>
+        <w:rPr>
+          <w:b/>
+        </w:rPr>
+        <w:t>If class attribute  is present</w:t>
+      </w:r>
+      <w:r>
+        <w:t xml:space="preserve"> = </w:t>
+      </w:r>
+      <w:r>
+        <w:t>Css -&gt; tagname.class or .class</w:t>
+      </w:r>
+    </w:p>
+    <w:p>
+      <w:r>
+        <w:rPr>
+          <w:b/>
+        </w:rPr>
+        <w:t>Write css based on any attribute</w:t>
+      </w:r>
+      <w:r>
+        <w:t xml:space="preserve"> = </w:t>
+      </w:r>
+      <w:r>
+        <w:t>Css -&gt; [attribute=”value”]</w:t>
+      </w:r>
+    </w:p>
+    <w:p>
+      <w:r>
+        <w:rPr>
+          <w:b/>
+        </w:rPr>
+        <w:t>Write css with traversion from parent to child</w:t>
+      </w:r>
+      <w:r>
+        <w:rPr>
+          <w:b/>
+        </w:rPr>
+        <w:t xml:space="preserve"> </w:t>
+      </w:r>
+      <w:r>
+        <w:t xml:space="preserve">= </w:t>
+      </w:r>
+      <w:r>
+        <w:t>Css -&gt; parenttagname &gt;&gt; childtagname</w:t>
+      </w:r>
+    </w:p>
+    <w:p>
+      <w:r>
+        <w:rPr>
+          <w:b/>
+        </w:rPr>
+        <w:t>If need to write the locator based on text</w:t>
+      </w:r>
+      <w:r>
+        <w:t xml:space="preserve"> = </w:t>
+      </w:r>
+      <w:r>
+        <w:t>Text</w:t>
+      </w:r>
+      <w:r>
+        <w:t xml:space="preserve"> </w:t>
+      </w:r>
+      <w:r>
+        <w:t>=’ ‘</w:t>
+      </w:r>
+    </w:p>
+    <w:p>
+      <w:r>
+        <w:t>Example:-</w:t>
+      </w:r>
+    </w:p>
+    <w:p>
+      <w:pPr>
+        <w:shd w:val="clear" w:color="auto" w:fill="1F1F1F"/>
+        <w:spacing w:after="0" w:line="285" w:lineRule="atLeast"/>
+        <w:rPr>
+          <w:rFonts w:ascii="Consolas" w:eastAsia="Times New Roman" w:hAnsi="Consolas" w:cs="Times New Roman"/>
+          <w:color w:val="CCCCCC"/>
+          <w:sz w:val="21"/>
+          <w:szCs w:val="21"/>
+          <w:lang w:eastAsia="en-IN"/>
+        </w:rPr>
+      </w:pPr>
+      <w:r>
+        <w:rPr>
+          <w:rFonts w:ascii="Consolas" w:eastAsia="Times New Roman" w:hAnsi="Consolas" w:cs="Times New Roman"/>
+          <w:color w:val="4FC1FF"/>
+          <w:sz w:val="21"/>
+          <w:szCs w:val="21"/>
+          <w:lang w:eastAsia="en-IN"/>
+        </w:rPr>
+        <w:t>test</w:t>
+      </w:r>
+      <w:r>
+        <w:rPr>
+          <w:rFonts w:ascii="Consolas" w:eastAsia="Times New Roman" w:hAnsi="Consolas" w:cs="Times New Roman"/>
+          <w:color w:val="CCCCCC"/>
+          <w:sz w:val="21"/>
+          <w:szCs w:val="21"/>
+          <w:lang w:eastAsia="en-IN"/>
+        </w:rPr>
+        <w:t>.</w:t>
+      </w:r>
+      <w:r>
+        <w:rPr>
+          <w:rFonts w:ascii="Consolas" w:eastAsia="Times New Roman" w:hAnsi="Consolas" w:cs="Times New Roman"/>
+          <w:color w:val="DCDCAA"/>
+          <w:sz w:val="21"/>
+          <w:szCs w:val="21"/>
+          <w:lang w:eastAsia="en-IN"/>
+        </w:rPr>
+        <w:t>only</w:t>
+      </w:r>
+      <w:r>
+        <w:rPr>
+          <w:rFonts w:ascii="Consolas" w:eastAsia="Times New Roman" w:hAnsi="Consolas" w:cs="Times New Roman"/>
+          <w:color w:val="CCCCCC"/>
+          <w:sz w:val="21"/>
+          <w:szCs w:val="21"/>
+          <w:lang w:eastAsia="en-IN"/>
+        </w:rPr>
+        <w:t>(</w:t>
+      </w:r>
+      <w:r>
+        <w:rPr>
+          <w:rFonts w:ascii="Consolas" w:eastAsia="Times New Roman" w:hAnsi="Consolas" w:cs="Times New Roman"/>
+          <w:color w:val="CE9178"/>
+          <w:sz w:val="21"/>
+          <w:szCs w:val="21"/>
+          <w:lang w:eastAsia="en-IN"/>
+        </w:rPr>
+        <w:t>"third playwright test"</w:t>
+      </w:r>
+      <w:r>
+        <w:rPr>
+          <w:rFonts w:ascii="Consolas" w:eastAsia="Times New Roman" w:hAnsi="Consolas" w:cs="Times New Roman"/>
+          <w:color w:val="CCCCCC"/>
+          <w:sz w:val="21"/>
+          <w:szCs w:val="21"/>
+          <w:lang w:eastAsia="en-IN"/>
+        </w:rPr>
+        <w:t>,</w:t>
+      </w:r>
+      <w:r>
+        <w:rPr>
+          <w:rFonts w:ascii="Consolas" w:eastAsia="Times New Roman" w:hAnsi="Consolas" w:cs="Times New Roman"/>
+          <w:color w:val="569CD6"/>
+          <w:sz w:val="21"/>
+          <w:szCs w:val="21"/>
+          <w:lang w:eastAsia="en-IN"/>
+        </w:rPr>
+        <w:t>async</w:t>
+      </w:r>
+      <w:r>
+        <w:rPr>
+          <w:rFonts w:ascii="Consolas" w:eastAsia="Times New Roman" w:hAnsi="Consolas" w:cs="Times New Roman"/>
+          <w:color w:val="CCCCCC"/>
+          <w:sz w:val="21"/>
+          <w:szCs w:val="21"/>
+          <w:lang w:eastAsia="en-IN"/>
+        </w:rPr>
+        <w:t xml:space="preserve"> ({</w:t>
+      </w:r>
+      <w:r>
+        <w:rPr>
+          <w:rFonts w:ascii="Consolas" w:eastAsia="Times New Roman" w:hAnsi="Consolas" w:cs="Times New Roman"/>
+          <w:color w:val="9CDCFE"/>
+          <w:sz w:val="21"/>
+          <w:szCs w:val="21"/>
+          <w:lang w:eastAsia="en-IN"/>
+        </w:rPr>
+        <w:t>page</w:t>
+      </w:r>
+      <w:r>
+        <w:rPr>
+          <w:rFonts w:ascii="Consolas" w:eastAsia="Times New Roman" w:hAnsi="Consolas" w:cs="Times New Roman"/>
+          <w:color w:val="CCCCCC"/>
+          <w:sz w:val="21"/>
+          <w:szCs w:val="21"/>
+          <w:lang w:eastAsia="en-IN"/>
+        </w:rPr>
+        <w:t>})</w:t>
+      </w:r>
+      <w:r>
+        <w:rPr>
+          <w:rFonts w:ascii="Consolas" w:eastAsia="Times New Roman" w:hAnsi="Consolas" w:cs="Times New Roman"/>
+          <w:color w:val="569CD6"/>
+          <w:sz w:val="21"/>
+          <w:szCs w:val="21"/>
+          <w:lang w:eastAsia="en-IN"/>
+        </w:rPr>
+        <w:t>=&gt;</w:t>
+      </w:r>
+      <w:r>
+        <w:rPr>
+          <w:rFonts w:ascii="Consolas" w:eastAsia="Times New Roman" w:hAnsi="Consolas" w:cs="Times New Roman"/>
+          <w:color w:val="CCCCCC"/>
+          <w:sz w:val="21"/>
+          <w:szCs w:val="21"/>
+          <w:lang w:eastAsia="en-IN"/>
+        </w:rPr>
+        <w:t>{</w:t>
+      </w:r>
+    </w:p>
+    <w:p>
+      <w:pPr>
+        <w:shd w:val="clear" w:color="auto" w:fill="1F1F1F"/>
+        <w:spacing w:after="0" w:line="285" w:lineRule="atLeast"/>
+        <w:rPr>
+          <w:rFonts w:ascii="Consolas" w:eastAsia="Times New Roman" w:hAnsi="Consolas" w:cs="Times New Roman"/>
+          <w:color w:val="CCCCCC"/>
+          <w:sz w:val="21"/>
+          <w:szCs w:val="21"/>
+          <w:lang w:eastAsia="en-IN"/>
+        </w:rPr>
+      </w:pPr>
+      <w:r>
+        <w:rPr>
+          <w:rFonts w:ascii="Consolas" w:eastAsia="Times New Roman" w:hAnsi="Consolas" w:cs="Times New Roman"/>
+          <w:color w:val="CCCCCC"/>
+          <w:sz w:val="21"/>
+          <w:szCs w:val="21"/>
+          <w:lang w:eastAsia="en-IN"/>
+        </w:rPr>
+        <w:t xml:space="preserve">    </w:t>
+      </w:r>
+      <w:r>
+        <w:rPr>
+          <w:rFonts w:ascii="Consolas" w:eastAsia="Times New Roman" w:hAnsi="Consolas" w:cs="Times New Roman"/>
+          <w:color w:val="C586C0"/>
+          <w:sz w:val="21"/>
+          <w:szCs w:val="21"/>
+          <w:lang w:eastAsia="en-IN"/>
+        </w:rPr>
+        <w:t>await</w:t>
+      </w:r>
+      <w:r>
+        <w:rPr>
+          <w:rFonts w:ascii="Consolas" w:eastAsia="Times New Roman" w:hAnsi="Consolas" w:cs="Times New Roman"/>
+          <w:color w:val="CCCCCC"/>
+          <w:sz w:val="21"/>
+          <w:szCs w:val="21"/>
+          <w:lang w:eastAsia="en-IN"/>
+        </w:rPr>
+        <w:t xml:space="preserve"> </w:t>
+      </w:r>
+      <w:r>
+        <w:rPr>
+          <w:rFonts w:ascii="Consolas" w:eastAsia="Times New Roman" w:hAnsi="Consolas" w:cs="Times New Roman"/>
+          <w:color w:val="9CDCFE"/>
+          <w:sz w:val="21"/>
+          <w:szCs w:val="21"/>
+          <w:lang w:eastAsia="en-IN"/>
+        </w:rPr>
+        <w:t>page</w:t>
+      </w:r>
+      <w:r>
+        <w:rPr>
+          <w:rFonts w:ascii="Consolas" w:eastAsia="Times New Roman" w:hAnsi="Consolas" w:cs="Times New Roman"/>
+          <w:color w:val="CCCCCC"/>
+          <w:sz w:val="21"/>
+          <w:szCs w:val="21"/>
+          <w:lang w:eastAsia="en-IN"/>
+        </w:rPr>
+        <w:t>.</w:t>
+      </w:r>
+      <w:r>
+        <w:rPr>
+          <w:rFonts w:ascii="Consolas" w:eastAsia="Times New Roman" w:hAnsi="Consolas" w:cs="Times New Roman"/>
+          <w:color w:val="DCDCAA"/>
+          <w:sz w:val="21"/>
+          <w:szCs w:val="21"/>
+          <w:lang w:eastAsia="en-IN"/>
+        </w:rPr>
+        <w:t>goto</w:t>
+      </w:r>
+      <w:r>
+        <w:rPr>
+          <w:rFonts w:ascii="Consolas" w:eastAsia="Times New Roman" w:hAnsi="Consolas" w:cs="Times New Roman"/>
+          <w:color w:val="CCCCCC"/>
+          <w:sz w:val="21"/>
+          <w:szCs w:val="21"/>
+          <w:lang w:eastAsia="en-IN"/>
+        </w:rPr>
+        <w:t>(</w:t>
+      </w:r>
+      <w:r>
+        <w:rPr>
+          <w:rFonts w:ascii="Consolas" w:eastAsia="Times New Roman" w:hAnsi="Consolas" w:cs="Times New Roman"/>
+          <w:color w:val="CE9178"/>
+          <w:sz w:val="21"/>
+          <w:szCs w:val="21"/>
+          <w:lang w:eastAsia="en-IN"/>
+        </w:rPr>
+        <w:t>"https://rahulshettyacademy.com/loginpagePractise/"</w:t>
+      </w:r>
+      <w:r>
+        <w:rPr>
+          <w:rFonts w:ascii="Consolas" w:eastAsia="Times New Roman" w:hAnsi="Consolas" w:cs="Times New Roman"/>
+          <w:color w:val="CCCCCC"/>
+          <w:sz w:val="21"/>
+          <w:szCs w:val="21"/>
+          <w:lang w:eastAsia="en-IN"/>
+        </w:rPr>
+        <w:t>)</w:t>
+      </w:r>
+    </w:p>
+    <w:p>
+      <w:pPr>
+        <w:shd w:val="clear" w:color="auto" w:fill="1F1F1F"/>
+        <w:spacing w:after="0" w:line="285" w:lineRule="atLeast"/>
+        <w:rPr>
+          <w:rFonts w:ascii="Consolas" w:eastAsia="Times New Roman" w:hAnsi="Consolas" w:cs="Times New Roman"/>
+          <w:color w:val="CCCCCC"/>
+          <w:sz w:val="21"/>
+          <w:szCs w:val="21"/>
+          <w:lang w:eastAsia="en-IN"/>
+        </w:rPr>
+      </w:pPr>
+      <w:r>
+        <w:rPr>
+          <w:rFonts w:ascii="Consolas" w:eastAsia="Times New Roman" w:hAnsi="Consolas" w:cs="Times New Roman"/>
+          <w:color w:val="CCCCCC"/>
+          <w:sz w:val="21"/>
+          <w:szCs w:val="21"/>
+          <w:lang w:eastAsia="en-IN"/>
+        </w:rPr>
+        <w:t xml:space="preserve">    </w:t>
+      </w:r>
+      <w:r>
+        <w:rPr>
+          <w:rFonts w:ascii="Consolas" w:eastAsia="Times New Roman" w:hAnsi="Consolas" w:cs="Times New Roman"/>
+          <w:color w:val="C586C0"/>
+          <w:sz w:val="21"/>
+          <w:szCs w:val="21"/>
+          <w:lang w:eastAsia="en-IN"/>
+        </w:rPr>
+        <w:t>await</w:t>
+      </w:r>
+      <w:r>
+        <w:rPr>
+          <w:rFonts w:ascii="Consolas" w:eastAsia="Times New Roman" w:hAnsi="Consolas" w:cs="Times New Roman"/>
+          <w:color w:val="CCCCCC"/>
+          <w:sz w:val="21"/>
+          <w:szCs w:val="21"/>
+          <w:lang w:eastAsia="en-IN"/>
+        </w:rPr>
+        <w:t xml:space="preserve"> </w:t>
+      </w:r>
+      <w:r>
+        <w:rPr>
+          <w:rFonts w:ascii="Consolas" w:eastAsia="Times New Roman" w:hAnsi="Consolas" w:cs="Times New Roman"/>
+          <w:color w:val="9CDCFE"/>
+          <w:sz w:val="21"/>
+          <w:szCs w:val="21"/>
+          <w:lang w:eastAsia="en-IN"/>
+        </w:rPr>
+        <w:t>page</w:t>
+      </w:r>
+      <w:r>
+        <w:rPr>
+          <w:rFonts w:ascii="Consolas" w:eastAsia="Times New Roman" w:hAnsi="Consolas" w:cs="Times New Roman"/>
+          <w:color w:val="CCCCCC"/>
+          <w:sz w:val="21"/>
+          <w:szCs w:val="21"/>
+          <w:lang w:eastAsia="en-IN"/>
+        </w:rPr>
+        <w:t>.</w:t>
+      </w:r>
+      <w:r>
+        <w:rPr>
+          <w:rFonts w:ascii="Consolas" w:eastAsia="Times New Roman" w:hAnsi="Consolas" w:cs="Times New Roman"/>
+          <w:color w:val="DCDCAA"/>
+          <w:sz w:val="21"/>
+          <w:szCs w:val="21"/>
+          <w:lang w:eastAsia="en-IN"/>
+        </w:rPr>
+        <w:t>locator</w:t>
+      </w:r>
+      <w:r>
+        <w:rPr>
+          <w:rFonts w:ascii="Consolas" w:eastAsia="Times New Roman" w:hAnsi="Consolas" w:cs="Times New Roman"/>
+          <w:color w:val="CCCCCC"/>
+          <w:sz w:val="21"/>
+          <w:szCs w:val="21"/>
+          <w:lang w:eastAsia="en-IN"/>
+        </w:rPr>
+        <w:t>(</w:t>
+      </w:r>
+      <w:r>
+        <w:rPr>
+          <w:rFonts w:ascii="Consolas" w:eastAsia="Times New Roman" w:hAnsi="Consolas" w:cs="Times New Roman"/>
+          <w:color w:val="CE9178"/>
+          <w:sz w:val="21"/>
+          <w:szCs w:val="21"/>
+          <w:lang w:eastAsia="en-IN"/>
+        </w:rPr>
+        <w:t>"#username"</w:t>
+      </w:r>
+      <w:r>
+        <w:rPr>
+          <w:rFonts w:ascii="Consolas" w:eastAsia="Times New Roman" w:hAnsi="Consolas" w:cs="Times New Roman"/>
+          <w:color w:val="CCCCCC"/>
+          <w:sz w:val="21"/>
+          <w:szCs w:val="21"/>
+          <w:lang w:eastAsia="en-IN"/>
+        </w:rPr>
+        <w:t>).</w:t>
+      </w:r>
+      <w:r>
+        <w:rPr>
+          <w:rFonts w:ascii="Consolas" w:eastAsia="Times New Roman" w:hAnsi="Consolas" w:cs="Times New Roman"/>
+          <w:color w:val="DCDCAA"/>
+          <w:sz w:val="21"/>
+          <w:szCs w:val="21"/>
+          <w:lang w:eastAsia="en-IN"/>
+        </w:rPr>
+        <w:t>fill</w:t>
+      </w:r>
+      <w:r>
+        <w:rPr>
+          <w:rFonts w:ascii="Consolas" w:eastAsia="Times New Roman" w:hAnsi="Consolas" w:cs="Times New Roman"/>
+          <w:color w:val="CCCCCC"/>
+          <w:sz w:val="21"/>
+          <w:szCs w:val="21"/>
+          <w:lang w:eastAsia="en-IN"/>
+        </w:rPr>
+        <w:t>(</w:t>
+      </w:r>
+      <w:r>
+        <w:rPr>
+          <w:rFonts w:ascii="Consolas" w:eastAsia="Times New Roman" w:hAnsi="Consolas" w:cs="Times New Roman"/>
+          <w:color w:val="CE9178"/>
+          <w:sz w:val="21"/>
+          <w:szCs w:val="21"/>
+          <w:lang w:eastAsia="en-IN"/>
+        </w:rPr>
+        <w:t>"rahulshetty"</w:t>
+      </w:r>
+      <w:r>
+        <w:rPr>
+          <w:rFonts w:ascii="Consolas" w:eastAsia="Times New Roman" w:hAnsi="Consolas" w:cs="Times New Roman"/>
+          <w:color w:val="CCCCCC"/>
+          <w:sz w:val="21"/>
+          <w:szCs w:val="21"/>
+          <w:lang w:eastAsia="en-IN"/>
+        </w:rPr>
+        <w:t>)</w:t>
+      </w:r>
+    </w:p>
+    <w:p>
+      <w:pPr>
+        <w:shd w:val="clear" w:color="auto" w:fill="1F1F1F"/>
+        <w:spacing w:after="0" w:line="285" w:lineRule="atLeast"/>
+        <w:rPr>
+          <w:rFonts w:ascii="Consolas" w:eastAsia="Times New Roman" w:hAnsi="Consolas" w:cs="Times New Roman"/>
+          <w:color w:val="CCCCCC"/>
+          <w:sz w:val="21"/>
+          <w:szCs w:val="21"/>
+          <w:lang w:eastAsia="en-IN"/>
+        </w:rPr>
+      </w:pPr>
+      <w:r>
+        <w:rPr>
+          <w:rFonts w:ascii="Consolas" w:eastAsia="Times New Roman" w:hAnsi="Consolas" w:cs="Times New Roman"/>
+          <w:color w:val="CCCCCC"/>
+          <w:sz w:val="21"/>
+          <w:szCs w:val="21"/>
+          <w:lang w:eastAsia="en-IN"/>
+        </w:rPr>
+        <w:t xml:space="preserve">    </w:t>
+      </w:r>
+      <w:r>
+        <w:rPr>
+          <w:rFonts w:ascii="Consolas" w:eastAsia="Times New Roman" w:hAnsi="Consolas" w:cs="Times New Roman"/>
+          <w:color w:val="C586C0"/>
+          <w:sz w:val="21"/>
+          <w:szCs w:val="21"/>
+          <w:lang w:eastAsia="en-IN"/>
+        </w:rPr>
+        <w:t>await</w:t>
+      </w:r>
+      <w:r>
+        <w:rPr>
+          <w:rFonts w:ascii="Consolas" w:eastAsia="Times New Roman" w:hAnsi="Consolas" w:cs="Times New Roman"/>
+          <w:color w:val="CCCCCC"/>
+          <w:sz w:val="21"/>
+          <w:szCs w:val="21"/>
+          <w:lang w:eastAsia="en-IN"/>
+        </w:rPr>
+        <w:t xml:space="preserve"> </w:t>
+      </w:r>
+      <w:r>
+        <w:rPr>
+          <w:rFonts w:ascii="Consolas" w:eastAsia="Times New Roman" w:hAnsi="Consolas" w:cs="Times New Roman"/>
+          <w:color w:val="9CDCFE"/>
+          <w:sz w:val="21"/>
+          <w:szCs w:val="21"/>
+          <w:lang w:eastAsia="en-IN"/>
+        </w:rPr>
+        <w:t>page</w:t>
+      </w:r>
+      <w:r>
+        <w:rPr>
+          <w:rFonts w:ascii="Consolas" w:eastAsia="Times New Roman" w:hAnsi="Consolas" w:cs="Times New Roman"/>
+          <w:color w:val="CCCCCC"/>
+          <w:sz w:val="21"/>
+          <w:szCs w:val="21"/>
+          <w:lang w:eastAsia="en-IN"/>
+        </w:rPr>
+        <w:t>.</w:t>
+      </w:r>
+      <w:r>
+        <w:rPr>
+          <w:rFonts w:ascii="Consolas" w:eastAsia="Times New Roman" w:hAnsi="Consolas" w:cs="Times New Roman"/>
+          <w:color w:val="DCDCAA"/>
+          <w:sz w:val="21"/>
+          <w:szCs w:val="21"/>
+          <w:lang w:eastAsia="en-IN"/>
+        </w:rPr>
+        <w:t>locator</w:t>
+      </w:r>
+      <w:r>
+        <w:rPr>
+          <w:rFonts w:ascii="Consolas" w:eastAsia="Times New Roman" w:hAnsi="Consolas" w:cs="Times New Roman"/>
+          <w:color w:val="CCCCCC"/>
+          <w:sz w:val="21"/>
+          <w:szCs w:val="21"/>
+          <w:lang w:eastAsia="en-IN"/>
+        </w:rPr>
+        <w:t>(</w:t>
+      </w:r>
+      <w:r>
+        <w:rPr>
+          <w:rFonts w:ascii="Consolas" w:eastAsia="Times New Roman" w:hAnsi="Consolas" w:cs="Times New Roman"/>
+          <w:color w:val="CE9178"/>
+          <w:sz w:val="21"/>
+          <w:szCs w:val="21"/>
+          <w:lang w:eastAsia="en-IN"/>
+        </w:rPr>
+        <w:t>"[id='password']"</w:t>
+      </w:r>
+      <w:r>
+        <w:rPr>
+          <w:rFonts w:ascii="Consolas" w:eastAsia="Times New Roman" w:hAnsi="Consolas" w:cs="Times New Roman"/>
+          <w:color w:val="CCCCCC"/>
+          <w:sz w:val="21"/>
+          <w:szCs w:val="21"/>
+          <w:lang w:eastAsia="en-IN"/>
+        </w:rPr>
+        <w:t>).</w:t>
+      </w:r>
+      <w:r>
+        <w:rPr>
+          <w:rFonts w:ascii="Consolas" w:eastAsia="Times New Roman" w:hAnsi="Consolas" w:cs="Times New Roman"/>
+          <w:color w:val="DCDCAA"/>
+          <w:sz w:val="21"/>
+          <w:szCs w:val="21"/>
+          <w:lang w:eastAsia="en-IN"/>
+        </w:rPr>
+        <w:t>fill</w:t>
+      </w:r>
+      <w:r>
+        <w:rPr>
+          <w:rFonts w:ascii="Consolas" w:eastAsia="Times New Roman" w:hAnsi="Consolas" w:cs="Times New Roman"/>
+          <w:color w:val="CCCCCC"/>
+          <w:sz w:val="21"/>
+          <w:szCs w:val="21"/>
+          <w:lang w:eastAsia="en-IN"/>
+        </w:rPr>
+        <w:t>(</w:t>
+      </w:r>
+      <w:r>
+        <w:rPr>
+          <w:rFonts w:ascii="Consolas" w:eastAsia="Times New Roman" w:hAnsi="Consolas" w:cs="Times New Roman"/>
+          <w:color w:val="CE9178"/>
+          <w:sz w:val="21"/>
+          <w:szCs w:val="21"/>
+          <w:lang w:eastAsia="en-IN"/>
+        </w:rPr>
+        <w:t>"learning"</w:t>
+      </w:r>
+      <w:r>
+        <w:rPr>
+          <w:rFonts w:ascii="Consolas" w:eastAsia="Times New Roman" w:hAnsi="Consolas" w:cs="Times New Roman"/>
+          <w:color w:val="CCCCCC"/>
+          <w:sz w:val="21"/>
+          <w:szCs w:val="21"/>
+          <w:lang w:eastAsia="en-IN"/>
+        </w:rPr>
+        <w:t>)</w:t>
+      </w:r>
+    </w:p>
+    <w:p>
+      <w:pPr>
+        <w:shd w:val="clear" w:color="auto" w:fill="1F1F1F"/>
+        <w:spacing w:after="0" w:line="285" w:lineRule="atLeast"/>
+        <w:rPr>
+          <w:rFonts w:ascii="Consolas" w:eastAsia="Times New Roman" w:hAnsi="Consolas" w:cs="Times New Roman"/>
+          <w:color w:val="CCCCCC"/>
+          <w:sz w:val="21"/>
+          <w:szCs w:val="21"/>
+          <w:lang w:eastAsia="en-IN"/>
+        </w:rPr>
+      </w:pPr>
+      <w:r>
+        <w:rPr>
+          <w:rFonts w:ascii="Consolas" w:eastAsia="Times New Roman" w:hAnsi="Consolas" w:cs="Times New Roman"/>
+          <w:color w:val="CCCCCC"/>
+          <w:sz w:val="21"/>
+          <w:szCs w:val="21"/>
+          <w:lang w:eastAsia="en-IN"/>
+        </w:rPr>
+        <w:t xml:space="preserve">    </w:t>
+      </w:r>
+      <w:r>
+        <w:rPr>
+          <w:rFonts w:ascii="Consolas" w:eastAsia="Times New Roman" w:hAnsi="Consolas" w:cs="Times New Roman"/>
+          <w:color w:val="C586C0"/>
+          <w:sz w:val="21"/>
+          <w:szCs w:val="21"/>
+          <w:lang w:eastAsia="en-IN"/>
+        </w:rPr>
+        <w:t>await</w:t>
+      </w:r>
+      <w:r>
+        <w:rPr>
+          <w:rFonts w:ascii="Consolas" w:eastAsia="Times New Roman" w:hAnsi="Consolas" w:cs="Times New Roman"/>
+          <w:color w:val="CCCCCC"/>
+          <w:sz w:val="21"/>
+          <w:szCs w:val="21"/>
+          <w:lang w:eastAsia="en-IN"/>
+        </w:rPr>
+        <w:t xml:space="preserve"> </w:t>
+      </w:r>
+      <w:r>
+        <w:rPr>
+          <w:rFonts w:ascii="Consolas" w:eastAsia="Times New Roman" w:hAnsi="Consolas" w:cs="Times New Roman"/>
+          <w:color w:val="9CDCFE"/>
+          <w:sz w:val="21"/>
+          <w:szCs w:val="21"/>
+          <w:lang w:eastAsia="en-IN"/>
+        </w:rPr>
+        <w:t>page</w:t>
+      </w:r>
+      <w:r>
+        <w:rPr>
+          <w:rFonts w:ascii="Consolas" w:eastAsia="Times New Roman" w:hAnsi="Consolas" w:cs="Times New Roman"/>
+          <w:color w:val="CCCCCC"/>
+          <w:sz w:val="21"/>
+          <w:szCs w:val="21"/>
+          <w:lang w:eastAsia="en-IN"/>
+        </w:rPr>
+        <w:t>.</w:t>
+      </w:r>
+      <w:r>
+        <w:rPr>
+          <w:rFonts w:ascii="Consolas" w:eastAsia="Times New Roman" w:hAnsi="Consolas" w:cs="Times New Roman"/>
+          <w:color w:val="DCDCAA"/>
+          <w:sz w:val="21"/>
+          <w:szCs w:val="21"/>
+          <w:lang w:eastAsia="en-IN"/>
+        </w:rPr>
+        <w:t>locator</w:t>
+      </w:r>
+      <w:r>
+        <w:rPr>
+          <w:rFonts w:ascii="Consolas" w:eastAsia="Times New Roman" w:hAnsi="Consolas" w:cs="Times New Roman"/>
+          <w:color w:val="CCCCCC"/>
+          <w:sz w:val="21"/>
+          <w:szCs w:val="21"/>
+          <w:lang w:eastAsia="en-IN"/>
+        </w:rPr>
+        <w:t>(</w:t>
+      </w:r>
+      <w:r>
+        <w:rPr>
+          <w:rFonts w:ascii="Consolas" w:eastAsia="Times New Roman" w:hAnsi="Consolas" w:cs="Times New Roman"/>
+          <w:color w:val="CE9178"/>
+          <w:sz w:val="21"/>
+          <w:szCs w:val="21"/>
+          <w:lang w:eastAsia="en-IN"/>
+        </w:rPr>
+        <w:t>"#signInBtn"</w:t>
+      </w:r>
+      <w:r>
+        <w:rPr>
+          <w:rFonts w:ascii="Consolas" w:eastAsia="Times New Roman" w:hAnsi="Consolas" w:cs="Times New Roman"/>
+          <w:color w:val="CCCCCC"/>
+          <w:sz w:val="21"/>
+          <w:szCs w:val="21"/>
+          <w:lang w:eastAsia="en-IN"/>
+        </w:rPr>
+        <w:t>).</w:t>
+      </w:r>
+      <w:r>
+        <w:rPr>
+          <w:rFonts w:ascii="Consolas" w:eastAsia="Times New Roman" w:hAnsi="Consolas" w:cs="Times New Roman"/>
+          <w:color w:val="DCDCAA"/>
+          <w:sz w:val="21"/>
+          <w:szCs w:val="21"/>
+          <w:lang w:eastAsia="en-IN"/>
+        </w:rPr>
+        <w:t>click</w:t>
+      </w:r>
+      <w:r>
+        <w:rPr>
+          <w:rFonts w:ascii="Consolas" w:eastAsia="Times New Roman" w:hAnsi="Consolas" w:cs="Times New Roman"/>
+          <w:color w:val="CCCCCC"/>
+          <w:sz w:val="21"/>
+          <w:szCs w:val="21"/>
+          <w:lang w:eastAsia="en-IN"/>
+        </w:rPr>
+        <w:t>()</w:t>
+      </w:r>
+    </w:p>
+    <w:p>
+      <w:pPr>
+        <w:shd w:val="clear" w:color="auto" w:fill="1F1F1F"/>
+        <w:spacing w:after="0" w:line="285" w:lineRule="atLeast"/>
+        <w:rPr>
+          <w:rFonts w:ascii="Consolas" w:eastAsia="Times New Roman" w:hAnsi="Consolas" w:cs="Times New Roman"/>
+          <w:color w:val="CCCCCC"/>
+          <w:sz w:val="21"/>
+          <w:szCs w:val="21"/>
+          <w:lang w:eastAsia="en-IN"/>
+        </w:rPr>
+      </w:pPr>
+      <w:r>
+        <w:rPr>
+          <w:rFonts w:ascii="Consolas" w:eastAsia="Times New Roman" w:hAnsi="Consolas" w:cs="Times New Roman"/>
+          <w:color w:val="CCCCCC"/>
+          <w:sz w:val="21"/>
+          <w:szCs w:val="21"/>
+          <w:lang w:eastAsia="en-IN"/>
+        </w:rPr>
+        <w:t xml:space="preserve">    </w:t>
+      </w:r>
+      <w:r>
+        <w:rPr>
+          <w:rFonts w:ascii="Consolas" w:eastAsia="Times New Roman" w:hAnsi="Consolas" w:cs="Times New Roman"/>
+          <w:color w:val="6A9955"/>
+          <w:sz w:val="21"/>
+          <w:szCs w:val="21"/>
+          <w:lang w:eastAsia="en-IN"/>
+        </w:rPr>
+        <w:t>//webdriverwait for error machnisms</w:t>
+      </w:r>
+    </w:p>
+    <w:p>
+      <w:pPr>
+        <w:shd w:val="clear" w:color="auto" w:fill="1F1F1F"/>
+        <w:spacing w:after="0" w:line="285" w:lineRule="atLeast"/>
+        <w:rPr>
+          <w:rFonts w:ascii="Consolas" w:eastAsia="Times New Roman" w:hAnsi="Consolas" w:cs="Times New Roman"/>
+          <w:color w:val="CCCCCC"/>
+          <w:sz w:val="21"/>
+          <w:szCs w:val="21"/>
+          <w:lang w:eastAsia="en-IN"/>
+        </w:rPr>
+      </w:pPr>
+      <w:r>
+        <w:rPr>
+          <w:rFonts w:ascii="Consolas" w:eastAsia="Times New Roman" w:hAnsi="Consolas" w:cs="Times New Roman"/>
+          <w:color w:val="CCCCCC"/>
+          <w:sz w:val="21"/>
+          <w:szCs w:val="21"/>
+          <w:lang w:eastAsia="en-IN"/>
+        </w:rPr>
+        <w:t xml:space="preserve">    </w:t>
+      </w:r>
+      <w:r>
+        <w:rPr>
+          <w:rFonts w:ascii="Consolas" w:eastAsia="Times New Roman" w:hAnsi="Consolas" w:cs="Times New Roman"/>
+          <w:color w:val="9CDCFE"/>
+          <w:sz w:val="21"/>
+          <w:szCs w:val="21"/>
+          <w:lang w:eastAsia="en-IN"/>
+        </w:rPr>
+        <w:t>console</w:t>
+      </w:r>
+      <w:r>
+        <w:rPr>
+          <w:rFonts w:ascii="Consolas" w:eastAsia="Times New Roman" w:hAnsi="Consolas" w:cs="Times New Roman"/>
+          <w:color w:val="CCCCCC"/>
+          <w:sz w:val="21"/>
+          <w:szCs w:val="21"/>
+          <w:lang w:eastAsia="en-IN"/>
+        </w:rPr>
+        <w:t>.</w:t>
+      </w:r>
+      <w:r>
+        <w:rPr>
+          <w:rFonts w:ascii="Consolas" w:eastAsia="Times New Roman" w:hAnsi="Consolas" w:cs="Times New Roman"/>
+          <w:color w:val="DCDCAA"/>
+          <w:sz w:val="21"/>
+          <w:szCs w:val="21"/>
+          <w:lang w:eastAsia="en-IN"/>
+        </w:rPr>
+        <w:t>log</w:t>
+      </w:r>
+      <w:r>
+        <w:rPr>
+          <w:rFonts w:ascii="Consolas" w:eastAsia="Times New Roman" w:hAnsi="Consolas" w:cs="Times New Roman"/>
+          <w:color w:val="CCCCCC"/>
+          <w:sz w:val="21"/>
+          <w:szCs w:val="21"/>
+          <w:lang w:eastAsia="en-IN"/>
+        </w:rPr>
+        <w:t>(</w:t>
+      </w:r>
+      <w:r>
+        <w:rPr>
+          <w:rFonts w:ascii="Consolas" w:eastAsia="Times New Roman" w:hAnsi="Consolas" w:cs="Times New Roman"/>
+          <w:color w:val="CE9178"/>
+          <w:sz w:val="21"/>
+          <w:szCs w:val="21"/>
+          <w:lang w:eastAsia="en-IN"/>
+        </w:rPr>
+        <w:t>"my message:- "</w:t>
+      </w:r>
+      <w:r>
+        <w:rPr>
+          <w:rFonts w:ascii="Consolas" w:eastAsia="Times New Roman" w:hAnsi="Consolas" w:cs="Times New Roman"/>
+          <w:color w:val="D4D4D4"/>
+          <w:sz w:val="21"/>
+          <w:szCs w:val="21"/>
+          <w:lang w:eastAsia="en-IN"/>
+        </w:rPr>
+        <w:t>+</w:t>
+      </w:r>
+      <w:r>
+        <w:rPr>
+          <w:rFonts w:ascii="Consolas" w:eastAsia="Times New Roman" w:hAnsi="Consolas" w:cs="Times New Roman"/>
+          <w:color w:val="C586C0"/>
+          <w:sz w:val="21"/>
+          <w:szCs w:val="21"/>
+          <w:lang w:eastAsia="en-IN"/>
+        </w:rPr>
+        <w:t>await</w:t>
+      </w:r>
+      <w:r>
+        <w:rPr>
+          <w:rFonts w:ascii="Consolas" w:eastAsia="Times New Roman" w:hAnsi="Consolas" w:cs="Times New Roman"/>
+          <w:color w:val="CCCCCC"/>
+          <w:sz w:val="21"/>
+          <w:szCs w:val="21"/>
+          <w:lang w:eastAsia="en-IN"/>
+        </w:rPr>
+        <w:t xml:space="preserve"> </w:t>
+      </w:r>
+      <w:r>
+        <w:rPr>
+          <w:rFonts w:ascii="Consolas" w:eastAsia="Times New Roman" w:hAnsi="Consolas" w:cs="Times New Roman"/>
+          <w:color w:val="9CDCFE"/>
+          <w:sz w:val="21"/>
+          <w:szCs w:val="21"/>
+          <w:lang w:eastAsia="en-IN"/>
+        </w:rPr>
+        <w:t>page</w:t>
+      </w:r>
+      <w:r>
+        <w:rPr>
+          <w:rFonts w:ascii="Consolas" w:eastAsia="Times New Roman" w:hAnsi="Consolas" w:cs="Times New Roman"/>
+          <w:color w:val="CCCCCC"/>
+          <w:sz w:val="21"/>
+          <w:szCs w:val="21"/>
+          <w:lang w:eastAsia="en-IN"/>
+        </w:rPr>
+        <w:t>.</w:t>
+      </w:r>
+      <w:r>
+        <w:rPr>
+          <w:rFonts w:ascii="Consolas" w:eastAsia="Times New Roman" w:hAnsi="Consolas" w:cs="Times New Roman"/>
+          <w:color w:val="DCDCAA"/>
+          <w:sz w:val="21"/>
+          <w:szCs w:val="21"/>
+          <w:lang w:eastAsia="en-IN"/>
+        </w:rPr>
+        <w:t>locator</w:t>
+      </w:r>
+      <w:r>
+        <w:rPr>
+          <w:rFonts w:ascii="Consolas" w:eastAsia="Times New Roman" w:hAnsi="Consolas" w:cs="Times New Roman"/>
+          <w:color w:val="CCCCCC"/>
+          <w:sz w:val="21"/>
+          <w:szCs w:val="21"/>
+          <w:lang w:eastAsia="en-IN"/>
+        </w:rPr>
+        <w:t>(</w:t>
+      </w:r>
+      <w:r>
+        <w:rPr>
+          <w:rFonts w:ascii="Consolas" w:eastAsia="Times New Roman" w:hAnsi="Consolas" w:cs="Times New Roman"/>
+          <w:color w:val="CE9178"/>
+          <w:sz w:val="21"/>
+          <w:szCs w:val="21"/>
+          <w:lang w:eastAsia="en-IN"/>
+        </w:rPr>
+        <w:t>"[name='loginForm'] div:nth-child(1) strong"</w:t>
+      </w:r>
+      <w:r>
+        <w:rPr>
+          <w:rFonts w:ascii="Consolas" w:eastAsia="Times New Roman" w:hAnsi="Consolas" w:cs="Times New Roman"/>
+          <w:color w:val="CCCCCC"/>
+          <w:sz w:val="21"/>
+          <w:szCs w:val="21"/>
+          <w:lang w:eastAsia="en-IN"/>
+        </w:rPr>
+        <w:t>).</w:t>
+      </w:r>
+      <w:r>
+        <w:rPr>
+          <w:rFonts w:ascii="Consolas" w:eastAsia="Times New Roman" w:hAnsi="Consolas" w:cs="Times New Roman"/>
+          <w:color w:val="DCDCAA"/>
+          <w:sz w:val="21"/>
+          <w:szCs w:val="21"/>
+          <w:lang w:eastAsia="en-IN"/>
+        </w:rPr>
+        <w:t>textContent</w:t>
+      </w:r>
+      <w:r>
+        <w:rPr>
+          <w:rFonts w:ascii="Consolas" w:eastAsia="Times New Roman" w:hAnsi="Consolas" w:cs="Times New Roman"/>
+          <w:color w:val="CCCCCC"/>
+          <w:sz w:val="21"/>
+          <w:szCs w:val="21"/>
+          <w:lang w:eastAsia="en-IN"/>
+        </w:rPr>
+        <w:t>())</w:t>
+      </w:r>
+    </w:p>
+    <w:p>
+      <w:pPr>
+        <w:shd w:val="clear" w:color="auto" w:fill="1F1F1F"/>
+        <w:spacing w:after="0" w:line="285" w:lineRule="atLeast"/>
+        <w:rPr>
+          <w:rFonts w:ascii="Consolas" w:eastAsia="Times New Roman" w:hAnsi="Consolas" w:cs="Times New Roman"/>
+          <w:color w:val="CCCCCC"/>
+          <w:sz w:val="21"/>
+          <w:szCs w:val="21"/>
+          <w:lang w:eastAsia="en-IN"/>
+        </w:rPr>
+      </w:pPr>
+      <w:r>
+        <w:rPr>
+          <w:rFonts w:ascii="Consolas" w:eastAsia="Times New Roman" w:hAnsi="Consolas" w:cs="Times New Roman"/>
+          <w:color w:val="CCCCCC"/>
+          <w:sz w:val="21"/>
+          <w:szCs w:val="21"/>
+          <w:lang w:eastAsia="en-IN"/>
+        </w:rPr>
+        <w:t>})</w:t>
+      </w:r>
+    </w:p>
+    <w:p/>
+    <w:p>
+      <w:r>
+        <w:t>Enter text on input box:  await.locator().fill() – fill method enter the value on text box</w:t>
+      </w:r>
+    </w:p>
+    <w:p>
+      <w:r>
+        <w:t>How to get the innertext on the element: await.locator.textContent() – get the text form the element</w:t>
+      </w:r>
+    </w:p>
+    <w:p>
+      <w:r>
+        <w:t>How to assert the value is present on the expected value: await expect(locator).toContains(expected value) – “toContains()” check the expected value is presented</w:t>
+      </w:r>
+    </w:p>
+    <w:p>
+      <w:r>
+        <w:t>How to erase the value in the inputbox:</w:t>
+      </w:r>
+    </w:p>
+    <w:p>
+      <w:pPr>
+        <w:shd w:val="clear" w:color="auto" w:fill="1F1F1F"/>
+        <w:spacing w:after="0" w:line="285" w:lineRule="atLeast"/>
+        <w:rPr>
+          <w:rFonts w:ascii="Consolas" w:eastAsia="Times New Roman" w:hAnsi="Consolas" w:cs="Times New Roman"/>
+          <w:color w:val="CCCCCC"/>
+          <w:sz w:val="21"/>
+          <w:szCs w:val="21"/>
+          <w:lang w:eastAsia="en-IN"/>
+        </w:rPr>
+      </w:pPr>
+      <w:r>
+        <w:rPr>
+          <w:rFonts w:ascii="Consolas" w:eastAsia="Times New Roman" w:hAnsi="Consolas" w:cs="Times New Roman"/>
+          <w:color w:val="CCCCCC"/>
+          <w:sz w:val="21"/>
+          <w:szCs w:val="21"/>
+          <w:lang w:eastAsia="en-IN"/>
+        </w:rPr>
+        <w:t> </w:t>
+      </w:r>
+      <w:r>
+        <w:rPr>
+          <w:rFonts w:ascii="Consolas" w:eastAsia="Times New Roman" w:hAnsi="Consolas" w:cs="Times New Roman"/>
+          <w:color w:val="C586C0"/>
+          <w:sz w:val="21"/>
+          <w:szCs w:val="21"/>
+          <w:lang w:eastAsia="en-IN"/>
+        </w:rPr>
+        <w:t>await</w:t>
+      </w:r>
+      <w:r>
+        <w:rPr>
+          <w:rFonts w:ascii="Consolas" w:eastAsia="Times New Roman" w:hAnsi="Consolas" w:cs="Times New Roman"/>
+          <w:color w:val="CCCCCC"/>
+          <w:sz w:val="21"/>
+          <w:szCs w:val="21"/>
+          <w:lang w:eastAsia="en-IN"/>
+        </w:rPr>
+        <w:t xml:space="preserve"> </w:t>
+      </w:r>
+      <w:r>
+        <w:rPr>
+          <w:rFonts w:ascii="Consolas" w:eastAsia="Times New Roman" w:hAnsi="Consolas" w:cs="Times New Roman"/>
+          <w:color w:val="9CDCFE"/>
+          <w:sz w:val="21"/>
+          <w:szCs w:val="21"/>
+          <w:lang w:eastAsia="en-IN"/>
+        </w:rPr>
+        <w:t>page</w:t>
+      </w:r>
+      <w:r>
+        <w:rPr>
+          <w:rFonts w:ascii="Consolas" w:eastAsia="Times New Roman" w:hAnsi="Consolas" w:cs="Times New Roman"/>
+          <w:color w:val="CCCCCC"/>
+          <w:sz w:val="21"/>
+          <w:szCs w:val="21"/>
+          <w:lang w:eastAsia="en-IN"/>
+        </w:rPr>
+        <w:t>.</w:t>
+      </w:r>
+      <w:r>
+        <w:rPr>
+          <w:rFonts w:ascii="Consolas" w:eastAsia="Times New Roman" w:hAnsi="Consolas" w:cs="Times New Roman"/>
+          <w:color w:val="DCDCAA"/>
+          <w:sz w:val="21"/>
+          <w:szCs w:val="21"/>
+          <w:lang w:eastAsia="en-IN"/>
+        </w:rPr>
+        <w:t>locator</w:t>
+      </w:r>
+      <w:r>
+        <w:rPr>
+          <w:rFonts w:ascii="Consolas" w:eastAsia="Times New Roman" w:hAnsi="Consolas" w:cs="Times New Roman"/>
+          <w:color w:val="CCCCCC"/>
+          <w:sz w:val="21"/>
+          <w:szCs w:val="21"/>
+          <w:lang w:eastAsia="en-IN"/>
+        </w:rPr>
+        <w:t>(</w:t>
+      </w:r>
+      <w:r>
+        <w:rPr>
+          <w:rFonts w:ascii="Consolas" w:eastAsia="Times New Roman" w:hAnsi="Consolas" w:cs="Times New Roman"/>
+          <w:color w:val="CE9178"/>
+          <w:sz w:val="21"/>
+          <w:szCs w:val="21"/>
+          <w:lang w:eastAsia="en-IN"/>
+        </w:rPr>
+        <w:t>"#username"</w:t>
+      </w:r>
+      <w:r>
+        <w:rPr>
+          <w:rFonts w:ascii="Consolas" w:eastAsia="Times New Roman" w:hAnsi="Consolas" w:cs="Times New Roman"/>
+          <w:color w:val="CCCCCC"/>
+          <w:sz w:val="21"/>
+          <w:szCs w:val="21"/>
+          <w:lang w:eastAsia="en-IN"/>
+        </w:rPr>
+        <w:t>).</w:t>
+      </w:r>
+      <w:r>
+        <w:rPr>
+          <w:rFonts w:ascii="Consolas" w:eastAsia="Times New Roman" w:hAnsi="Consolas" w:cs="Times New Roman"/>
+          <w:color w:val="DCDCAA"/>
+          <w:sz w:val="21"/>
+          <w:szCs w:val="21"/>
+          <w:lang w:eastAsia="en-IN"/>
+        </w:rPr>
+        <w:t>fill</w:t>
+      </w:r>
+      <w:r>
+        <w:rPr>
+          <w:rFonts w:ascii="Consolas" w:eastAsia="Times New Roman" w:hAnsi="Consolas" w:cs="Times New Roman"/>
+          <w:color w:val="CCCCCC"/>
+          <w:sz w:val="21"/>
+          <w:szCs w:val="21"/>
+          <w:lang w:eastAsia="en-IN"/>
+        </w:rPr>
+        <w:t>(</w:t>
+      </w:r>
+      <w:r>
+        <w:rPr>
+          <w:rFonts w:ascii="Consolas" w:eastAsia="Times New Roman" w:hAnsi="Consolas" w:cs="Times New Roman"/>
+          <w:color w:val="CE9178"/>
+          <w:sz w:val="21"/>
+          <w:szCs w:val="21"/>
+          <w:lang w:eastAsia="en-IN"/>
+        </w:rPr>
+        <w:t>""</w:t>
+      </w:r>
+      <w:r>
+        <w:rPr>
+          <w:rFonts w:ascii="Consolas" w:eastAsia="Times New Roman" w:hAnsi="Consolas" w:cs="Times New Roman"/>
+          <w:color w:val="CCCCCC"/>
+          <w:sz w:val="21"/>
+          <w:szCs w:val="21"/>
+          <w:lang w:eastAsia="en-IN"/>
+        </w:rPr>
+        <w:t>)</w:t>
+      </w:r>
+    </w:p>
+    <w:p>
+      <w:pPr>
+        <w:shd w:val="clear" w:color="auto" w:fill="1F1F1F"/>
+        <w:spacing w:after="0" w:line="285" w:lineRule="atLeast"/>
+        <w:rPr>
+          <w:rFonts w:ascii="Consolas" w:eastAsia="Times New Roman" w:hAnsi="Consolas" w:cs="Times New Roman"/>
+          <w:color w:val="CCCCCC"/>
+          <w:sz w:val="21"/>
+          <w:szCs w:val="21"/>
+          <w:lang w:eastAsia="en-IN"/>
+        </w:rPr>
+      </w:pPr>
+      <w:r>
+        <w:rPr>
+          <w:rFonts w:ascii="Consolas" w:eastAsia="Times New Roman" w:hAnsi="Consolas" w:cs="Times New Roman"/>
+          <w:color w:val="CCCCCC"/>
+          <w:sz w:val="21"/>
+          <w:szCs w:val="21"/>
+          <w:lang w:eastAsia="en-IN"/>
+        </w:rPr>
+        <w:t> </w:t>
+      </w:r>
+      <w:r>
+        <w:rPr>
+          <w:rFonts w:ascii="Consolas" w:eastAsia="Times New Roman" w:hAnsi="Consolas" w:cs="Times New Roman"/>
+          <w:color w:val="C586C0"/>
+          <w:sz w:val="21"/>
+          <w:szCs w:val="21"/>
+          <w:lang w:eastAsia="en-IN"/>
+        </w:rPr>
+        <w:t>await</w:t>
+      </w:r>
+      <w:r>
+        <w:rPr>
+          <w:rFonts w:ascii="Consolas" w:eastAsia="Times New Roman" w:hAnsi="Consolas" w:cs="Times New Roman"/>
+          <w:color w:val="CCCCCC"/>
+          <w:sz w:val="21"/>
+          <w:szCs w:val="21"/>
+          <w:lang w:eastAsia="en-IN"/>
+        </w:rPr>
+        <w:t xml:space="preserve"> </w:t>
+      </w:r>
+      <w:r>
+        <w:rPr>
+          <w:rFonts w:ascii="Consolas" w:eastAsia="Times New Roman" w:hAnsi="Consolas" w:cs="Times New Roman"/>
+          <w:color w:val="9CDCFE"/>
+          <w:sz w:val="21"/>
+          <w:szCs w:val="21"/>
+          <w:lang w:eastAsia="en-IN"/>
+        </w:rPr>
+        <w:t>page</w:t>
+      </w:r>
+      <w:r>
+        <w:rPr>
+          <w:rFonts w:ascii="Consolas" w:eastAsia="Times New Roman" w:hAnsi="Consolas" w:cs="Times New Roman"/>
+          <w:color w:val="CCCCCC"/>
+          <w:sz w:val="21"/>
+          <w:szCs w:val="21"/>
+          <w:lang w:eastAsia="en-IN"/>
+        </w:rPr>
+        <w:t>.</w:t>
+      </w:r>
+      <w:r>
+        <w:rPr>
+          <w:rFonts w:ascii="Consolas" w:eastAsia="Times New Roman" w:hAnsi="Consolas" w:cs="Times New Roman"/>
+          <w:color w:val="DCDCAA"/>
+          <w:sz w:val="21"/>
+          <w:szCs w:val="21"/>
+          <w:lang w:eastAsia="en-IN"/>
+        </w:rPr>
+        <w:t>locator</w:t>
+      </w:r>
+      <w:r>
+        <w:rPr>
+          <w:rFonts w:ascii="Consolas" w:eastAsia="Times New Roman" w:hAnsi="Consolas" w:cs="Times New Roman"/>
+          <w:color w:val="CCCCCC"/>
+          <w:sz w:val="21"/>
+          <w:szCs w:val="21"/>
+          <w:lang w:eastAsia="en-IN"/>
+        </w:rPr>
+        <w:t>(</w:t>
+      </w:r>
+      <w:r>
+        <w:rPr>
+          <w:rFonts w:ascii="Consolas" w:eastAsia="Times New Roman" w:hAnsi="Consolas" w:cs="Times New Roman"/>
+          <w:color w:val="CE9178"/>
+          <w:sz w:val="21"/>
+          <w:szCs w:val="21"/>
+          <w:lang w:eastAsia="en-IN"/>
+        </w:rPr>
+        <w:t>"#username"</w:t>
+      </w:r>
+      <w:r>
+        <w:rPr>
+          <w:rFonts w:ascii="Consolas" w:eastAsia="Times New Roman" w:hAnsi="Consolas" w:cs="Times New Roman"/>
+          <w:color w:val="CCCCCC"/>
+          <w:sz w:val="21"/>
+          <w:szCs w:val="21"/>
+          <w:lang w:eastAsia="en-IN"/>
+        </w:rPr>
+        <w:t>).</w:t>
+      </w:r>
+      <w:r>
+        <w:rPr>
+          <w:rFonts w:ascii="Consolas" w:eastAsia="Times New Roman" w:hAnsi="Consolas" w:cs="Times New Roman"/>
+          <w:color w:val="DCDCAA"/>
+          <w:sz w:val="21"/>
+          <w:szCs w:val="21"/>
+          <w:lang w:eastAsia="en-IN"/>
+        </w:rPr>
+        <w:t>fill</w:t>
+      </w:r>
+      <w:r>
+        <w:rPr>
+          <w:rFonts w:ascii="Consolas" w:eastAsia="Times New Roman" w:hAnsi="Consolas" w:cs="Times New Roman"/>
+          <w:color w:val="CCCCCC"/>
+          <w:sz w:val="21"/>
+          <w:szCs w:val="21"/>
+          <w:lang w:eastAsia="en-IN"/>
+        </w:rPr>
+        <w:t>(</w:t>
+      </w:r>
+      <w:r>
+        <w:rPr>
+          <w:rFonts w:ascii="Consolas" w:eastAsia="Times New Roman" w:hAnsi="Consolas" w:cs="Times New Roman"/>
+          <w:color w:val="CE9178"/>
+          <w:sz w:val="21"/>
+          <w:szCs w:val="21"/>
+          <w:lang w:eastAsia="en-IN"/>
+        </w:rPr>
+        <w:t>"rahulshettyacademy"</w:t>
+      </w:r>
+      <w:r>
+        <w:rPr>
+          <w:rFonts w:ascii="Consolas" w:eastAsia="Times New Roman" w:hAnsi="Consolas" w:cs="Times New Roman"/>
+          <w:color w:val="CCCCCC"/>
+          <w:sz w:val="21"/>
+          <w:szCs w:val="21"/>
+          <w:lang w:eastAsia="en-IN"/>
+        </w:rPr>
+        <w:t>)</w:t>
+      </w:r>
+    </w:p>
+    <w:p/>
+    <w:p>
+      <w:r>
+        <w:t>How to handle if a css selector has multiple element matches:</w:t>
+      </w:r>
+    </w:p>
+    <w:p>
+      <w:r>
+        <w:t>We can use “first() or nth(index number)”</w:t>
+      </w:r>
+    </w:p>
+    <w:p>
+      <w:pPr>
+        <w:shd w:val="clear" w:color="auto" w:fill="1F1F1F"/>
+        <w:spacing w:after="0" w:line="285" w:lineRule="atLeast"/>
+        <w:rPr>
+          <w:rFonts w:ascii="Consolas" w:eastAsia="Times New Roman" w:hAnsi="Consolas" w:cs="Times New Roman"/>
+          <w:color w:val="CCCCCC"/>
+          <w:sz w:val="21"/>
+          <w:szCs w:val="21"/>
+          <w:lang w:eastAsia="en-IN"/>
+        </w:rPr>
+      </w:pPr>
+      <w:r>
+        <w:rPr>
+          <w:rFonts w:ascii="Consolas" w:eastAsia="Times New Roman" w:hAnsi="Consolas" w:cs="Times New Roman"/>
+          <w:color w:val="9CDCFE"/>
+          <w:sz w:val="21"/>
+          <w:szCs w:val="21"/>
+          <w:lang w:eastAsia="en-IN"/>
+        </w:rPr>
+        <w:t>console</w:t>
+      </w:r>
+      <w:r>
+        <w:rPr>
+          <w:rFonts w:ascii="Consolas" w:eastAsia="Times New Roman" w:hAnsi="Consolas" w:cs="Times New Roman"/>
+          <w:color w:val="CCCCCC"/>
+          <w:sz w:val="21"/>
+          <w:szCs w:val="21"/>
+          <w:lang w:eastAsia="en-IN"/>
+        </w:rPr>
+        <w:t>.</w:t>
+      </w:r>
+      <w:r>
+        <w:rPr>
+          <w:rFonts w:ascii="Consolas" w:eastAsia="Times New Roman" w:hAnsi="Consolas" w:cs="Times New Roman"/>
+          <w:color w:val="DCDCAA"/>
+          <w:sz w:val="21"/>
+          <w:szCs w:val="21"/>
+          <w:lang w:eastAsia="en-IN"/>
+        </w:rPr>
+        <w:t>log</w:t>
+      </w:r>
+      <w:r>
+        <w:rPr>
+          <w:rFonts w:ascii="Consolas" w:eastAsia="Times New Roman" w:hAnsi="Consolas" w:cs="Times New Roman"/>
+          <w:color w:val="CCCCCC"/>
+          <w:sz w:val="21"/>
+          <w:szCs w:val="21"/>
+          <w:lang w:eastAsia="en-IN"/>
+        </w:rPr>
+        <w:t>(</w:t>
+      </w:r>
+      <w:r>
+        <w:rPr>
+          <w:rFonts w:ascii="Consolas" w:eastAsia="Times New Roman" w:hAnsi="Consolas" w:cs="Times New Roman"/>
+          <w:color w:val="C586C0"/>
+          <w:sz w:val="21"/>
+          <w:szCs w:val="21"/>
+          <w:lang w:eastAsia="en-IN"/>
+        </w:rPr>
+        <w:t>await</w:t>
+      </w:r>
+      <w:r>
+        <w:rPr>
+          <w:rFonts w:ascii="Consolas" w:eastAsia="Times New Roman" w:hAnsi="Consolas" w:cs="Times New Roman"/>
+          <w:color w:val="CCCCCC"/>
+          <w:sz w:val="21"/>
+          <w:szCs w:val="21"/>
+          <w:lang w:eastAsia="en-IN"/>
+        </w:rPr>
+        <w:t xml:space="preserve"> </w:t>
+      </w:r>
+      <w:r>
+        <w:rPr>
+          <w:rFonts w:ascii="Consolas" w:eastAsia="Times New Roman" w:hAnsi="Consolas" w:cs="Times New Roman"/>
+          <w:color w:val="9CDCFE"/>
+          <w:sz w:val="21"/>
+          <w:szCs w:val="21"/>
+          <w:lang w:eastAsia="en-IN"/>
+        </w:rPr>
+        <w:t>page</w:t>
+      </w:r>
+      <w:r>
+        <w:rPr>
+          <w:rFonts w:ascii="Consolas" w:eastAsia="Times New Roman" w:hAnsi="Consolas" w:cs="Times New Roman"/>
+          <w:color w:val="CCCCCC"/>
+          <w:sz w:val="21"/>
+          <w:szCs w:val="21"/>
+          <w:lang w:eastAsia="en-IN"/>
+        </w:rPr>
+        <w:t>.</w:t>
+      </w:r>
+      <w:r>
+        <w:rPr>
+          <w:rFonts w:ascii="Consolas" w:eastAsia="Times New Roman" w:hAnsi="Consolas" w:cs="Times New Roman"/>
+          <w:color w:val="DCDCAA"/>
+          <w:sz w:val="21"/>
+          <w:szCs w:val="21"/>
+          <w:lang w:eastAsia="en-IN"/>
+        </w:rPr>
+        <w:t>locator</w:t>
+      </w:r>
+      <w:r>
+        <w:rPr>
+          <w:rFonts w:ascii="Consolas" w:eastAsia="Times New Roman" w:hAnsi="Consolas" w:cs="Times New Roman"/>
+          <w:color w:val="CCCCCC"/>
+          <w:sz w:val="21"/>
+          <w:szCs w:val="21"/>
+          <w:lang w:eastAsia="en-IN"/>
+        </w:rPr>
+        <w:t>(</w:t>
+      </w:r>
+      <w:r>
+        <w:rPr>
+          <w:rFonts w:ascii="Consolas" w:eastAsia="Times New Roman" w:hAnsi="Consolas" w:cs="Times New Roman"/>
+          <w:color w:val="CE9178"/>
+          <w:sz w:val="21"/>
+          <w:szCs w:val="21"/>
+          <w:lang w:eastAsia="en-IN"/>
+        </w:rPr>
+        <w:t>'.card .card-body h4 a'</w:t>
+      </w:r>
+      <w:r>
+        <w:rPr>
+          <w:rFonts w:ascii="Consolas" w:eastAsia="Times New Roman" w:hAnsi="Consolas" w:cs="Times New Roman"/>
+          <w:color w:val="CCCCCC"/>
+          <w:sz w:val="21"/>
+          <w:szCs w:val="21"/>
+          <w:lang w:eastAsia="en-IN"/>
+        </w:rPr>
+        <w:t>).</w:t>
+      </w:r>
+      <w:r>
+        <w:rPr>
+          <w:rFonts w:ascii="Consolas" w:eastAsia="Times New Roman" w:hAnsi="Consolas" w:cs="Times New Roman"/>
+          <w:color w:val="DCDCAA"/>
+          <w:sz w:val="21"/>
+          <w:szCs w:val="21"/>
+          <w:lang w:eastAsia="en-IN"/>
+        </w:rPr>
+        <w:t>first</w:t>
+      </w:r>
+      <w:r>
+        <w:rPr>
+          <w:rFonts w:ascii="Consolas" w:eastAsia="Times New Roman" w:hAnsi="Consolas" w:cs="Times New Roman"/>
+          <w:color w:val="CCCCCC"/>
+          <w:sz w:val="21"/>
+          <w:szCs w:val="21"/>
+          <w:lang w:eastAsia="en-IN"/>
+        </w:rPr>
+        <w:t>().</w:t>
+      </w:r>
+      <w:r>
+        <w:rPr>
+          <w:rFonts w:ascii="Consolas" w:eastAsia="Times New Roman" w:hAnsi="Consolas" w:cs="Times New Roman"/>
+          <w:color w:val="DCDCAA"/>
+          <w:sz w:val="21"/>
+          <w:szCs w:val="21"/>
+          <w:lang w:eastAsia="en-IN"/>
+        </w:rPr>
+        <w:t>textContent</w:t>
+      </w:r>
+      <w:r>
+        <w:rPr>
+          <w:rFonts w:ascii="Consolas" w:eastAsia="Times New Roman" w:hAnsi="Consolas" w:cs="Times New Roman"/>
+          <w:color w:val="CCCCCC"/>
+          <w:sz w:val="21"/>
+          <w:szCs w:val="21"/>
+          <w:lang w:eastAsia="en-IN"/>
+        </w:rPr>
+        <w:t>())</w:t>
+      </w:r>
+    </w:p>
+    <w:p>
+      <w:pPr>
+        <w:shd w:val="clear" w:color="auto" w:fill="1F1F1F"/>
+        <w:spacing w:after="0" w:line="285" w:lineRule="atLeast"/>
+        <w:rPr>
+          <w:rFonts w:ascii="Consolas" w:eastAsia="Times New Roman" w:hAnsi="Consolas" w:cs="Times New Roman"/>
+          <w:color w:val="CCCCCC"/>
+          <w:sz w:val="21"/>
+          <w:szCs w:val="21"/>
+          <w:lang w:eastAsia="en-IN"/>
+        </w:rPr>
+      </w:pPr>
+      <w:r>
+        <w:rPr>
+          <w:rFonts w:ascii="Consolas" w:eastAsia="Times New Roman" w:hAnsi="Consolas" w:cs="Times New Roman"/>
+          <w:color w:val="CCCCCC"/>
+          <w:sz w:val="21"/>
+          <w:szCs w:val="21"/>
+          <w:lang w:eastAsia="en-IN"/>
+        </w:rPr>
+        <w:t xml:space="preserve">    </w:t>
+      </w:r>
+      <w:r>
+        <w:rPr>
+          <w:rFonts w:ascii="Consolas" w:eastAsia="Times New Roman" w:hAnsi="Consolas" w:cs="Times New Roman"/>
+          <w:color w:val="6A9955"/>
+          <w:sz w:val="21"/>
+          <w:szCs w:val="21"/>
+          <w:lang w:eastAsia="en-IN"/>
+        </w:rPr>
+        <w:t>// or</w:t>
+      </w:r>
+    </w:p>
+    <w:p>
+      <w:pPr>
+        <w:shd w:val="clear" w:color="auto" w:fill="1F1F1F"/>
+        <w:spacing w:after="0" w:line="285" w:lineRule="atLeast"/>
+        <w:rPr>
+          <w:rFonts w:ascii="Consolas" w:eastAsia="Times New Roman" w:hAnsi="Consolas" w:cs="Times New Roman"/>
+          <w:color w:val="CCCCCC"/>
+          <w:sz w:val="21"/>
+          <w:szCs w:val="21"/>
+          <w:lang w:eastAsia="en-IN"/>
+        </w:rPr>
+      </w:pPr>
+      <w:r>
+        <w:rPr>
+          <w:rFonts w:ascii="Consolas" w:eastAsia="Times New Roman" w:hAnsi="Consolas" w:cs="Times New Roman"/>
+          <w:color w:val="CCCCCC"/>
+          <w:sz w:val="21"/>
+          <w:szCs w:val="21"/>
+          <w:lang w:eastAsia="en-IN"/>
+        </w:rPr>
+        <w:t xml:space="preserve">    </w:t>
+      </w:r>
+      <w:r>
+        <w:rPr>
+          <w:rFonts w:ascii="Consolas" w:eastAsia="Times New Roman" w:hAnsi="Consolas" w:cs="Times New Roman"/>
+          <w:color w:val="9CDCFE"/>
+          <w:sz w:val="21"/>
+          <w:szCs w:val="21"/>
+          <w:lang w:eastAsia="en-IN"/>
+        </w:rPr>
+        <w:t>console</w:t>
+      </w:r>
+      <w:r>
+        <w:rPr>
+          <w:rFonts w:ascii="Consolas" w:eastAsia="Times New Roman" w:hAnsi="Consolas" w:cs="Times New Roman"/>
+          <w:color w:val="CCCCCC"/>
+          <w:sz w:val="21"/>
+          <w:szCs w:val="21"/>
+          <w:lang w:eastAsia="en-IN"/>
+        </w:rPr>
+        <w:t>.</w:t>
+      </w:r>
+      <w:r>
+        <w:rPr>
+          <w:rFonts w:ascii="Consolas" w:eastAsia="Times New Roman" w:hAnsi="Consolas" w:cs="Times New Roman"/>
+          <w:color w:val="DCDCAA"/>
+          <w:sz w:val="21"/>
+          <w:szCs w:val="21"/>
+          <w:lang w:eastAsia="en-IN"/>
+        </w:rPr>
+        <w:t>log</w:t>
+      </w:r>
+      <w:r>
+        <w:rPr>
+          <w:rFonts w:ascii="Consolas" w:eastAsia="Times New Roman" w:hAnsi="Consolas" w:cs="Times New Roman"/>
+          <w:color w:val="CCCCCC"/>
+          <w:sz w:val="21"/>
+          <w:szCs w:val="21"/>
+          <w:lang w:eastAsia="en-IN"/>
+        </w:rPr>
+        <w:t>(</w:t>
+      </w:r>
+      <w:r>
+        <w:rPr>
+          <w:rFonts w:ascii="Consolas" w:eastAsia="Times New Roman" w:hAnsi="Consolas" w:cs="Times New Roman"/>
+          <w:color w:val="C586C0"/>
+          <w:sz w:val="21"/>
+          <w:szCs w:val="21"/>
+          <w:lang w:eastAsia="en-IN"/>
+        </w:rPr>
+        <w:t>await</w:t>
+      </w:r>
+      <w:r>
+        <w:rPr>
+          <w:rFonts w:ascii="Consolas" w:eastAsia="Times New Roman" w:hAnsi="Consolas" w:cs="Times New Roman"/>
+          <w:color w:val="CCCCCC"/>
+          <w:sz w:val="21"/>
+          <w:szCs w:val="21"/>
+          <w:lang w:eastAsia="en-IN"/>
+        </w:rPr>
+        <w:t xml:space="preserve"> </w:t>
+      </w:r>
+      <w:r>
+        <w:rPr>
+          <w:rFonts w:ascii="Consolas" w:eastAsia="Times New Roman" w:hAnsi="Consolas" w:cs="Times New Roman"/>
+          <w:color w:val="9CDCFE"/>
+          <w:sz w:val="21"/>
+          <w:szCs w:val="21"/>
+          <w:lang w:eastAsia="en-IN"/>
+        </w:rPr>
+        <w:t>page</w:t>
+      </w:r>
+      <w:r>
+        <w:rPr>
+          <w:rFonts w:ascii="Consolas" w:eastAsia="Times New Roman" w:hAnsi="Consolas" w:cs="Times New Roman"/>
+          <w:color w:val="CCCCCC"/>
+          <w:sz w:val="21"/>
+          <w:szCs w:val="21"/>
+          <w:lang w:eastAsia="en-IN"/>
+        </w:rPr>
+        <w:t>.</w:t>
+      </w:r>
+      <w:r>
+        <w:rPr>
+          <w:rFonts w:ascii="Consolas" w:eastAsia="Times New Roman" w:hAnsi="Consolas" w:cs="Times New Roman"/>
+          <w:color w:val="DCDCAA"/>
+          <w:sz w:val="21"/>
+          <w:szCs w:val="21"/>
+          <w:lang w:eastAsia="en-IN"/>
+        </w:rPr>
+        <w:t>locator</w:t>
+      </w:r>
+      <w:r>
+        <w:rPr>
+          <w:rFonts w:ascii="Consolas" w:eastAsia="Times New Roman" w:hAnsi="Consolas" w:cs="Times New Roman"/>
+          <w:color w:val="CCCCCC"/>
+          <w:sz w:val="21"/>
+          <w:szCs w:val="21"/>
+          <w:lang w:eastAsia="en-IN"/>
+        </w:rPr>
+        <w:t>(</w:t>
+      </w:r>
+      <w:r>
+        <w:rPr>
+          <w:rFonts w:ascii="Consolas" w:eastAsia="Times New Roman" w:hAnsi="Consolas" w:cs="Times New Roman"/>
+          <w:color w:val="CE9178"/>
+          <w:sz w:val="21"/>
+          <w:szCs w:val="21"/>
+          <w:lang w:eastAsia="en-IN"/>
+        </w:rPr>
+        <w:t>'.card .card-body h4 a'</w:t>
+      </w:r>
+      <w:r>
+        <w:rPr>
+          <w:rFonts w:ascii="Consolas" w:eastAsia="Times New Roman" w:hAnsi="Consolas" w:cs="Times New Roman"/>
+          <w:color w:val="CCCCCC"/>
+          <w:sz w:val="21"/>
+          <w:szCs w:val="21"/>
+          <w:lang w:eastAsia="en-IN"/>
+        </w:rPr>
+        <w:t>).</w:t>
+      </w:r>
+      <w:r>
+        <w:rPr>
+          <w:rFonts w:ascii="Consolas" w:eastAsia="Times New Roman" w:hAnsi="Consolas" w:cs="Times New Roman"/>
+          <w:color w:val="DCDCAA"/>
+          <w:sz w:val="21"/>
+          <w:szCs w:val="21"/>
+          <w:lang w:eastAsia="en-IN"/>
+        </w:rPr>
+        <w:t>nth</w:t>
+      </w:r>
+      <w:r>
+        <w:rPr>
+          <w:rFonts w:ascii="Consolas" w:eastAsia="Times New Roman" w:hAnsi="Consolas" w:cs="Times New Roman"/>
+          <w:color w:val="CCCCCC"/>
+          <w:sz w:val="21"/>
+          <w:szCs w:val="21"/>
+          <w:lang w:eastAsia="en-IN"/>
+        </w:rPr>
+        <w:t>(</w:t>
+      </w:r>
+      <w:r>
+        <w:rPr>
+          <w:rFonts w:ascii="Consolas" w:eastAsia="Times New Roman" w:hAnsi="Consolas" w:cs="Times New Roman"/>
+          <w:color w:val="B5CEA8"/>
+          <w:sz w:val="21"/>
+          <w:szCs w:val="21"/>
+          <w:lang w:eastAsia="en-IN"/>
+        </w:rPr>
+        <w:t>1</w:t>
+      </w:r>
+      <w:r>
+        <w:rPr>
+          <w:rFonts w:ascii="Consolas" w:eastAsia="Times New Roman" w:hAnsi="Consolas" w:cs="Times New Roman"/>
+          <w:color w:val="CCCCCC"/>
+          <w:sz w:val="21"/>
+          <w:szCs w:val="21"/>
+          <w:lang w:eastAsia="en-IN"/>
+        </w:rPr>
+        <w:t>).</w:t>
+      </w:r>
+      <w:r>
+        <w:rPr>
+          <w:rFonts w:ascii="Consolas" w:eastAsia="Times New Roman" w:hAnsi="Consolas" w:cs="Times New Roman"/>
+          <w:color w:val="DCDCAA"/>
+          <w:sz w:val="21"/>
+          <w:szCs w:val="21"/>
+          <w:lang w:eastAsia="en-IN"/>
+        </w:rPr>
+        <w:t>textContent</w:t>
+      </w:r>
+      <w:r>
+        <w:rPr>
+          <w:rFonts w:ascii="Consolas" w:eastAsia="Times New Roman" w:hAnsi="Consolas" w:cs="Times New Roman"/>
+          <w:color w:val="CCCCCC"/>
+          <w:sz w:val="21"/>
+          <w:szCs w:val="21"/>
+          <w:lang w:eastAsia="en-IN"/>
+        </w:rPr>
+        <w:t>())</w:t>
+      </w:r>
+    </w:p>
+    <w:p/>
+    <w:p>
+      <w:r>
+        <w:lastRenderedPageBreak/>
+        <w:t>How to get all innerText of the element</w:t>
+      </w:r>
+    </w:p>
+    <w:p>
+      <w:r>
+        <w:t>Using the allTextContents() return the array, it does not have syncronization</w:t>
       </w:r>
       <w:bookmarkStart w:id="0" w:name="_GoBack"/>
       <w:bookmarkEnd w:id="0"/>
-    </w:p>
-    <w:p>
-      <w:r>
-        <w:t>Css -&gt; tagname#id or #id</w:t>
-      </w:r>
-    </w:p>
-    <w:p>
-      <w:r>
-        <w:t>If class attribute  is present</w:t>
-      </w:r>
-    </w:p>
-    <w:p>
-      <w:r>
-        <w:t>Css -&gt; tagname.class or .class</w:t>
-      </w:r>
-    </w:p>
-    <w:p>
-      <w:r>
-        <w:t>Write css based on any attribute</w:t>
-      </w:r>
-    </w:p>
-    <w:p>
-      <w:r>
-        <w:t>Css -&gt; [attribute=”value”]</w:t>
-      </w:r>
-    </w:p>
-    <w:p>
-      <w:r>
-        <w:t>Write css with traversion from parent to child</w:t>
-      </w:r>
-    </w:p>
-    <w:p>
-      <w:r>
-        <w:t>Css -&gt; parenttagname &gt;&gt; childtagname</w:t>
-      </w:r>
-    </w:p>
-    <w:p>
-      <w:r>
-        <w:t>If need to write the locator based on text</w:t>
-      </w:r>
-    </w:p>
-    <w:p>
-      <w:r>
-        <w:t>Text=’ ‘</w:t>
-      </w:r>
-    </w:p>
+      <w:r>
+        <w:t xml:space="preserve"> </w:t>
+      </w:r>
+    </w:p>
+    <w:p>
+      <w:pPr>
+        <w:shd w:val="clear" w:color="auto" w:fill="1F1F1F"/>
+        <w:spacing w:after="0" w:line="285" w:lineRule="atLeast"/>
+        <w:rPr>
+          <w:rFonts w:ascii="Consolas" w:eastAsia="Times New Roman" w:hAnsi="Consolas" w:cs="Times New Roman"/>
+          <w:color w:val="CCCCCC"/>
+          <w:sz w:val="21"/>
+          <w:szCs w:val="21"/>
+          <w:lang w:eastAsia="en-IN"/>
+        </w:rPr>
+      </w:pPr>
+      <w:r>
+        <w:rPr>
+          <w:rFonts w:ascii="Consolas" w:eastAsia="Times New Roman" w:hAnsi="Consolas" w:cs="Times New Roman"/>
+          <w:color w:val="C586C0"/>
+          <w:sz w:val="21"/>
+          <w:szCs w:val="21"/>
+          <w:lang w:eastAsia="en-IN"/>
+        </w:rPr>
+        <w:t>await</w:t>
+      </w:r>
+      <w:r>
+        <w:rPr>
+          <w:rFonts w:ascii="Consolas" w:eastAsia="Times New Roman" w:hAnsi="Consolas" w:cs="Times New Roman"/>
+          <w:color w:val="CCCCCC"/>
+          <w:sz w:val="21"/>
+          <w:szCs w:val="21"/>
+          <w:lang w:eastAsia="en-IN"/>
+        </w:rPr>
+        <w:t xml:space="preserve"> </w:t>
+      </w:r>
+      <w:r>
+        <w:rPr>
+          <w:rFonts w:ascii="Consolas" w:eastAsia="Times New Roman" w:hAnsi="Consolas" w:cs="Times New Roman"/>
+          <w:color w:val="9CDCFE"/>
+          <w:sz w:val="21"/>
+          <w:szCs w:val="21"/>
+          <w:lang w:eastAsia="en-IN"/>
+        </w:rPr>
+        <w:t>page</w:t>
+      </w:r>
+      <w:r>
+        <w:rPr>
+          <w:rFonts w:ascii="Consolas" w:eastAsia="Times New Roman" w:hAnsi="Consolas" w:cs="Times New Roman"/>
+          <w:color w:val="CCCCCC"/>
+          <w:sz w:val="21"/>
+          <w:szCs w:val="21"/>
+          <w:lang w:eastAsia="en-IN"/>
+        </w:rPr>
+        <w:t>.</w:t>
+      </w:r>
+      <w:r>
+        <w:rPr>
+          <w:rFonts w:ascii="Consolas" w:eastAsia="Times New Roman" w:hAnsi="Consolas" w:cs="Times New Roman"/>
+          <w:color w:val="DCDCAA"/>
+          <w:sz w:val="21"/>
+          <w:szCs w:val="21"/>
+          <w:lang w:eastAsia="en-IN"/>
+        </w:rPr>
+        <w:t>locator</w:t>
+      </w:r>
+      <w:r>
+        <w:rPr>
+          <w:rFonts w:ascii="Consolas" w:eastAsia="Times New Roman" w:hAnsi="Consolas" w:cs="Times New Roman"/>
+          <w:color w:val="CCCCCC"/>
+          <w:sz w:val="21"/>
+          <w:szCs w:val="21"/>
+          <w:lang w:eastAsia="en-IN"/>
+        </w:rPr>
+        <w:t>(</w:t>
+      </w:r>
+      <w:r>
+        <w:rPr>
+          <w:rFonts w:ascii="Consolas" w:eastAsia="Times New Roman" w:hAnsi="Consolas" w:cs="Times New Roman"/>
+          <w:color w:val="CE9178"/>
+          <w:sz w:val="21"/>
+          <w:szCs w:val="21"/>
+          <w:lang w:eastAsia="en-IN"/>
+        </w:rPr>
+        <w:t>'.card .card-body h4 a'</w:t>
+      </w:r>
+      <w:r>
+        <w:rPr>
+          <w:rFonts w:ascii="Consolas" w:eastAsia="Times New Roman" w:hAnsi="Consolas" w:cs="Times New Roman"/>
+          <w:color w:val="CCCCCC"/>
+          <w:sz w:val="21"/>
+          <w:szCs w:val="21"/>
+          <w:lang w:eastAsia="en-IN"/>
+        </w:rPr>
+        <w:t>).</w:t>
+      </w:r>
+      <w:r>
+        <w:rPr>
+          <w:rFonts w:ascii="Consolas" w:eastAsia="Times New Roman" w:hAnsi="Consolas" w:cs="Times New Roman"/>
+          <w:color w:val="DCDCAA"/>
+          <w:sz w:val="21"/>
+          <w:szCs w:val="21"/>
+          <w:lang w:eastAsia="en-IN"/>
+        </w:rPr>
+        <w:t>allTextContents</w:t>
+      </w:r>
+      <w:r>
+        <w:rPr>
+          <w:rFonts w:ascii="Consolas" w:eastAsia="Times New Roman" w:hAnsi="Consolas" w:cs="Times New Roman"/>
+          <w:color w:val="CCCCCC"/>
+          <w:sz w:val="21"/>
+          <w:szCs w:val="21"/>
+          <w:lang w:eastAsia="en-IN"/>
+        </w:rPr>
+        <w:t>()</w:t>
+      </w:r>
+    </w:p>
+    <w:p/>
     <w:sectPr>
       <w:pgSz w:w="11906" w:h="16838"/>
       <w:pgMar w:top="1440" w:right="1440" w:bottom="1440" w:left="1440" w:header="708" w:footer="708" w:gutter="0"/>

</xml_diff>

<commit_message>
handle and assert calender
</commit_message>
<xml_diff>
--- a/playwrightnotes.docx
+++ b/playwrightnotes.docx
@@ -4249,8 +4249,6 @@
       </w:r>
     </w:p>
     <w:p/>
-    <w:p/>
-    <w:p/>
     <w:p>
       <w:pPr>
         <w:rPr>
@@ -4263,6 +4261,7 @@
           <w:b/>
           <w:color w:val="FF0000"/>
         </w:rPr>
+        <w:lastRenderedPageBreak/>
         <w:t>how to handle the checkbox and make a check and uncheck the box</w:t>
       </w:r>
     </w:p>
@@ -4669,6 +4668,9 @@
     <w:p>
       <w:r>
         <w:t>toBeFalsy() – method expect the assertion to fail</w:t>
+      </w:r>
+      <w:r>
+        <w:t xml:space="preserve"> (or) toBeTruthy() – method expect the assertion to true</w:t>
       </w:r>
     </w:p>
     <w:p>
@@ -5603,7 +5605,6 @@
           <w:szCs w:val="21"/>
           <w:lang w:eastAsia="en-IN"/>
         </w:rPr>
-        <w:lastRenderedPageBreak/>
         <w:t xml:space="preserve">    </w:t>
       </w:r>
       <w:r>
@@ -5830,6 +5831,7 @@
           <w:szCs w:val="21"/>
           <w:lang w:eastAsia="en-IN"/>
         </w:rPr>
+        <w:lastRenderedPageBreak/>
         <w:t xml:space="preserve">        </w:t>
       </w:r>
       <w:r>
@@ -6942,31 +6944,39 @@
           <w:color w:val="FF0000"/>
         </w:rPr>
       </w:pPr>
-      <w:r>
+    </w:p>
+    <w:p>
+      <w:pPr>
         <w:rPr>
           <w:b/>
           <w:color w:val="FF0000"/>
         </w:rPr>
-        <w:t>How to trace the log?</w:t>
-      </w:r>
-    </w:p>
-    <w:p>
-      <w:r>
-        <w:t>Trace property under the user will help to track the log</w:t>
-      </w:r>
-    </w:p>
-    <w:p>
-      <w:pPr>
+      </w:pPr>
+      <w:r>
         <w:rPr>
           <w:b/>
           <w:color w:val="FF0000"/>
         </w:rPr>
-      </w:pPr>
-      <w:r>
+        <w:t>How to trace the log?</w:t>
+      </w:r>
+    </w:p>
+    <w:p>
+      <w:r>
+        <w:t>Trace property under the user will help to track the log</w:t>
+      </w:r>
+    </w:p>
+    <w:p>
+      <w:pPr>
         <w:rPr>
           <w:b/>
           <w:color w:val="FF0000"/>
         </w:rPr>
+      </w:pPr>
+      <w:r>
+        <w:rPr>
+          <w:b/>
+          <w:color w:val="FF0000"/>
+        </w:rPr>
         <w:lastRenderedPageBreak/>
         <w:t>How to create a reports?</w:t>
       </w:r>
@@ -7204,11 +7214,679 @@
       </w:r>
     </w:p>
     <w:p>
+      <w:r>
+        <w:t>or we can have isVisible() return boolean value</w:t>
+      </w:r>
+    </w:p>
+    <w:p>
+      <w:pPr>
+        <w:rPr>
+          <w:b/>
+          <w:color w:val="FF0000"/>
+        </w:rPr>
+      </w:pPr>
+      <w:r>
+        <w:rPr>
+          <w:b/>
+          <w:color w:val="FF0000"/>
+        </w:rPr>
+        <w:t>how to enter letter by letter in a word on textbox?</w:t>
+      </w:r>
+    </w:p>
+    <w:p>
+      <w:r>
+        <w:t>We can use pressSequentially(word) – it will enter the letter on by one</w:t>
+      </w:r>
+    </w:p>
+    <w:p>
+      <w:r>
+        <w:t>How to click the element by label?</w:t>
+      </w:r>
+    </w:p>
+    <w:p>
+      <w:r>
+        <w:t>Happen only for checkbox and radio button</w:t>
+      </w:r>
+      <w:r>
+        <w:t xml:space="preserve"> and static dropdown</w:t>
+      </w:r>
+    </w:p>
+    <w:p>
+      <w:pPr>
+        <w:shd w:val="clear" w:color="auto" w:fill="1F1F1F"/>
+        <w:spacing w:after="0" w:line="285" w:lineRule="atLeast"/>
+        <w:rPr>
+          <w:rFonts w:ascii="Consolas" w:eastAsia="Times New Roman" w:hAnsi="Consolas" w:cs="Times New Roman"/>
+          <w:color w:val="CCCCCC"/>
+          <w:sz w:val="21"/>
+          <w:szCs w:val="21"/>
+          <w:lang w:eastAsia="en-IN"/>
+        </w:rPr>
+      </w:pPr>
+      <w:r>
+        <w:rPr>
+          <w:rFonts w:ascii="Consolas" w:eastAsia="Times New Roman" w:hAnsi="Consolas" w:cs="Times New Roman"/>
+          <w:color w:val="C586C0"/>
+          <w:sz w:val="21"/>
+          <w:szCs w:val="21"/>
+          <w:lang w:eastAsia="en-IN"/>
+        </w:rPr>
+        <w:t>await</w:t>
+      </w:r>
+      <w:r>
+        <w:rPr>
+          <w:rFonts w:ascii="Consolas" w:eastAsia="Times New Roman" w:hAnsi="Consolas" w:cs="Times New Roman"/>
+          <w:color w:val="CCCCCC"/>
+          <w:sz w:val="21"/>
+          <w:szCs w:val="21"/>
+          <w:lang w:eastAsia="en-IN"/>
+        </w:rPr>
+        <w:t xml:space="preserve"> </w:t>
+      </w:r>
+      <w:r>
+        <w:rPr>
+          <w:rFonts w:ascii="Consolas" w:eastAsia="Times New Roman" w:hAnsi="Consolas" w:cs="Times New Roman"/>
+          <w:color w:val="4FC1FF"/>
+          <w:sz w:val="21"/>
+          <w:szCs w:val="21"/>
+          <w:lang w:eastAsia="en-IN"/>
+        </w:rPr>
+        <w:t>page</w:t>
+      </w:r>
+      <w:r>
+        <w:rPr>
+          <w:rFonts w:ascii="Consolas" w:eastAsia="Times New Roman" w:hAnsi="Consolas" w:cs="Times New Roman"/>
+          <w:color w:val="CCCCCC"/>
+          <w:sz w:val="21"/>
+          <w:szCs w:val="21"/>
+          <w:lang w:eastAsia="en-IN"/>
+        </w:rPr>
+        <w:t>.</w:t>
+      </w:r>
+      <w:r>
+        <w:rPr>
+          <w:rFonts w:ascii="Consolas" w:eastAsia="Times New Roman" w:hAnsi="Consolas" w:cs="Times New Roman"/>
+          <w:color w:val="DCDCAA"/>
+          <w:sz w:val="21"/>
+          <w:szCs w:val="21"/>
+          <w:lang w:eastAsia="en-IN"/>
+        </w:rPr>
+        <w:t>getByLabel</w:t>
+      </w:r>
+      <w:r>
+        <w:rPr>
+          <w:rFonts w:ascii="Consolas" w:eastAsia="Times New Roman" w:hAnsi="Consolas" w:cs="Times New Roman"/>
+          <w:color w:val="CCCCCC"/>
+          <w:sz w:val="21"/>
+          <w:szCs w:val="21"/>
+          <w:lang w:eastAsia="en-IN"/>
+        </w:rPr>
+        <w:t>(</w:t>
+      </w:r>
+      <w:r>
+        <w:rPr>
+          <w:rFonts w:ascii="Consolas" w:eastAsia="Times New Roman" w:hAnsi="Consolas" w:cs="Times New Roman"/>
+          <w:color w:val="CE9178"/>
+          <w:sz w:val="21"/>
+          <w:szCs w:val="21"/>
+          <w:lang w:eastAsia="en-IN"/>
+        </w:rPr>
+        <w:t>"Check me out if you Love IceCreams!"</w:t>
+      </w:r>
+      <w:r>
+        <w:rPr>
+          <w:rFonts w:ascii="Consolas" w:eastAsia="Times New Roman" w:hAnsi="Consolas" w:cs="Times New Roman"/>
+          <w:color w:val="CCCCCC"/>
+          <w:sz w:val="21"/>
+          <w:szCs w:val="21"/>
+          <w:lang w:eastAsia="en-IN"/>
+        </w:rPr>
+        <w:t>).</w:t>
+      </w:r>
+      <w:r>
+        <w:rPr>
+          <w:rFonts w:ascii="Consolas" w:eastAsia="Times New Roman" w:hAnsi="Consolas" w:cs="Times New Roman"/>
+          <w:color w:val="DCDCAA"/>
+          <w:sz w:val="21"/>
+          <w:szCs w:val="21"/>
+          <w:lang w:eastAsia="en-IN"/>
+        </w:rPr>
+        <w:t>click</w:t>
+      </w:r>
+      <w:r>
+        <w:rPr>
+          <w:rFonts w:ascii="Consolas" w:eastAsia="Times New Roman" w:hAnsi="Consolas" w:cs="Times New Roman"/>
+          <w:color w:val="CCCCCC"/>
+          <w:sz w:val="21"/>
+          <w:szCs w:val="21"/>
+          <w:lang w:eastAsia="en-IN"/>
+        </w:rPr>
+        <w:t>()</w:t>
+      </w:r>
+    </w:p>
+    <w:p/>
+    <w:p>
+      <w:pPr>
+        <w:shd w:val="clear" w:color="auto" w:fill="1F1F1F"/>
+        <w:spacing w:after="0" w:line="285" w:lineRule="atLeast"/>
+        <w:rPr>
+          <w:rFonts w:ascii="Consolas" w:eastAsia="Times New Roman" w:hAnsi="Consolas" w:cs="Times New Roman"/>
+          <w:color w:val="CCCCCC"/>
+          <w:sz w:val="21"/>
+          <w:szCs w:val="21"/>
+          <w:lang w:eastAsia="en-IN"/>
+        </w:rPr>
+      </w:pPr>
+      <w:r>
+        <w:rPr>
+          <w:rFonts w:ascii="Consolas" w:eastAsia="Times New Roman" w:hAnsi="Consolas" w:cs="Times New Roman"/>
+          <w:color w:val="CCCCCC"/>
+          <w:sz w:val="21"/>
+          <w:szCs w:val="21"/>
+          <w:lang w:eastAsia="en-IN"/>
+        </w:rPr>
+        <w:t xml:space="preserve">    </w:t>
+      </w:r>
+      <w:r>
+        <w:rPr>
+          <w:rFonts w:ascii="Consolas" w:eastAsia="Times New Roman" w:hAnsi="Consolas" w:cs="Times New Roman"/>
+          <w:color w:val="C586C0"/>
+          <w:sz w:val="21"/>
+          <w:szCs w:val="21"/>
+          <w:lang w:eastAsia="en-IN"/>
+        </w:rPr>
+        <w:t>await</w:t>
+      </w:r>
+      <w:r>
+        <w:rPr>
+          <w:rFonts w:ascii="Consolas" w:eastAsia="Times New Roman" w:hAnsi="Consolas" w:cs="Times New Roman"/>
+          <w:color w:val="CCCCCC"/>
+          <w:sz w:val="21"/>
+          <w:szCs w:val="21"/>
+          <w:lang w:eastAsia="en-IN"/>
+        </w:rPr>
+        <w:t xml:space="preserve"> </w:t>
+      </w:r>
+      <w:r>
+        <w:rPr>
+          <w:rFonts w:ascii="Consolas" w:eastAsia="Times New Roman" w:hAnsi="Consolas" w:cs="Times New Roman"/>
+          <w:color w:val="4FC1FF"/>
+          <w:sz w:val="21"/>
+          <w:szCs w:val="21"/>
+          <w:lang w:eastAsia="en-IN"/>
+        </w:rPr>
+        <w:t>page</w:t>
+      </w:r>
+      <w:r>
+        <w:rPr>
+          <w:rFonts w:ascii="Consolas" w:eastAsia="Times New Roman" w:hAnsi="Consolas" w:cs="Times New Roman"/>
+          <w:color w:val="CCCCCC"/>
+          <w:sz w:val="21"/>
+          <w:szCs w:val="21"/>
+          <w:lang w:eastAsia="en-IN"/>
+        </w:rPr>
+        <w:t>.</w:t>
+      </w:r>
+      <w:r>
+        <w:rPr>
+          <w:rFonts w:ascii="Consolas" w:eastAsia="Times New Roman" w:hAnsi="Consolas" w:cs="Times New Roman"/>
+          <w:color w:val="DCDCAA"/>
+          <w:sz w:val="21"/>
+          <w:szCs w:val="21"/>
+          <w:lang w:eastAsia="en-IN"/>
+        </w:rPr>
+        <w:t>goto</w:t>
+      </w:r>
+      <w:r>
+        <w:rPr>
+          <w:rFonts w:ascii="Consolas" w:eastAsia="Times New Roman" w:hAnsi="Consolas" w:cs="Times New Roman"/>
+          <w:color w:val="CCCCCC"/>
+          <w:sz w:val="21"/>
+          <w:szCs w:val="21"/>
+          <w:lang w:eastAsia="en-IN"/>
+        </w:rPr>
+        <w:t>(</w:t>
+      </w:r>
+      <w:r>
+        <w:rPr>
+          <w:rFonts w:ascii="Consolas" w:eastAsia="Times New Roman" w:hAnsi="Consolas" w:cs="Times New Roman"/>
+          <w:color w:val="CE9178"/>
+          <w:sz w:val="21"/>
+          <w:szCs w:val="21"/>
+          <w:lang w:eastAsia="en-IN"/>
+        </w:rPr>
+        <w:t>"https://rahulshettyacademy.com/angularpractice/"</w:t>
+      </w:r>
+      <w:r>
+        <w:rPr>
+          <w:rFonts w:ascii="Consolas" w:eastAsia="Times New Roman" w:hAnsi="Consolas" w:cs="Times New Roman"/>
+          <w:color w:val="CCCCCC"/>
+          <w:sz w:val="21"/>
+          <w:szCs w:val="21"/>
+          <w:lang w:eastAsia="en-IN"/>
+        </w:rPr>
+        <w:t>)</w:t>
+      </w:r>
+    </w:p>
+    <w:p>
+      <w:pPr>
+        <w:shd w:val="clear" w:color="auto" w:fill="1F1F1F"/>
+        <w:spacing w:after="0" w:line="285" w:lineRule="atLeast"/>
+        <w:rPr>
+          <w:rFonts w:ascii="Consolas" w:eastAsia="Times New Roman" w:hAnsi="Consolas" w:cs="Times New Roman"/>
+          <w:color w:val="CCCCCC"/>
+          <w:sz w:val="21"/>
+          <w:szCs w:val="21"/>
+          <w:lang w:eastAsia="en-IN"/>
+        </w:rPr>
+      </w:pPr>
+      <w:r>
+        <w:rPr>
+          <w:rFonts w:ascii="Consolas" w:eastAsia="Times New Roman" w:hAnsi="Consolas" w:cs="Times New Roman"/>
+          <w:color w:val="CCCCCC"/>
+          <w:sz w:val="21"/>
+          <w:szCs w:val="21"/>
+          <w:lang w:eastAsia="en-IN"/>
+        </w:rPr>
+        <w:t xml:space="preserve">    </w:t>
+      </w:r>
+      <w:r>
+        <w:rPr>
+          <w:rFonts w:ascii="Consolas" w:eastAsia="Times New Roman" w:hAnsi="Consolas" w:cs="Times New Roman"/>
+          <w:color w:val="C586C0"/>
+          <w:sz w:val="21"/>
+          <w:szCs w:val="21"/>
+          <w:lang w:eastAsia="en-IN"/>
+        </w:rPr>
+        <w:t>await</w:t>
+      </w:r>
+      <w:r>
+        <w:rPr>
+          <w:rFonts w:ascii="Consolas" w:eastAsia="Times New Roman" w:hAnsi="Consolas" w:cs="Times New Roman"/>
+          <w:color w:val="CCCCCC"/>
+          <w:sz w:val="21"/>
+          <w:szCs w:val="21"/>
+          <w:lang w:eastAsia="en-IN"/>
+        </w:rPr>
+        <w:t xml:space="preserve"> </w:t>
+      </w:r>
+      <w:r>
+        <w:rPr>
+          <w:rFonts w:ascii="Consolas" w:eastAsia="Times New Roman" w:hAnsi="Consolas" w:cs="Times New Roman"/>
+          <w:color w:val="4FC1FF"/>
+          <w:sz w:val="21"/>
+          <w:szCs w:val="21"/>
+          <w:lang w:eastAsia="en-IN"/>
+        </w:rPr>
+        <w:t>page</w:t>
+      </w:r>
+      <w:r>
+        <w:rPr>
+          <w:rFonts w:ascii="Consolas" w:eastAsia="Times New Roman" w:hAnsi="Consolas" w:cs="Times New Roman"/>
+          <w:color w:val="CCCCCC"/>
+          <w:sz w:val="21"/>
+          <w:szCs w:val="21"/>
+          <w:lang w:eastAsia="en-IN"/>
+        </w:rPr>
+        <w:t>.</w:t>
+      </w:r>
+      <w:r>
+        <w:rPr>
+          <w:rFonts w:ascii="Consolas" w:eastAsia="Times New Roman" w:hAnsi="Consolas" w:cs="Times New Roman"/>
+          <w:color w:val="DCDCAA"/>
+          <w:sz w:val="21"/>
+          <w:szCs w:val="21"/>
+          <w:lang w:eastAsia="en-IN"/>
+        </w:rPr>
+        <w:t>getByLabel</w:t>
+      </w:r>
+      <w:r>
+        <w:rPr>
+          <w:rFonts w:ascii="Consolas" w:eastAsia="Times New Roman" w:hAnsi="Consolas" w:cs="Times New Roman"/>
+          <w:color w:val="CCCCCC"/>
+          <w:sz w:val="21"/>
+          <w:szCs w:val="21"/>
+          <w:lang w:eastAsia="en-IN"/>
+        </w:rPr>
+        <w:t>(</w:t>
+      </w:r>
+      <w:r>
+        <w:rPr>
+          <w:rFonts w:ascii="Consolas" w:eastAsia="Times New Roman" w:hAnsi="Consolas" w:cs="Times New Roman"/>
+          <w:color w:val="CE9178"/>
+          <w:sz w:val="21"/>
+          <w:szCs w:val="21"/>
+          <w:lang w:eastAsia="en-IN"/>
+        </w:rPr>
+        <w:t>"Check me out if you Love IceCreams!"</w:t>
+      </w:r>
+      <w:r>
+        <w:rPr>
+          <w:rFonts w:ascii="Consolas" w:eastAsia="Times New Roman" w:hAnsi="Consolas" w:cs="Times New Roman"/>
+          <w:color w:val="CCCCCC"/>
+          <w:sz w:val="21"/>
+          <w:szCs w:val="21"/>
+          <w:lang w:eastAsia="en-IN"/>
+        </w:rPr>
+        <w:t>).</w:t>
+      </w:r>
+      <w:r>
+        <w:rPr>
+          <w:rFonts w:ascii="Consolas" w:eastAsia="Times New Roman" w:hAnsi="Consolas" w:cs="Times New Roman"/>
+          <w:color w:val="DCDCAA"/>
+          <w:sz w:val="21"/>
+          <w:szCs w:val="21"/>
+          <w:lang w:eastAsia="en-IN"/>
+        </w:rPr>
+        <w:t>isChecked</w:t>
+      </w:r>
+      <w:r>
+        <w:rPr>
+          <w:rFonts w:ascii="Consolas" w:eastAsia="Times New Roman" w:hAnsi="Consolas" w:cs="Times New Roman"/>
+          <w:color w:val="CCCCCC"/>
+          <w:sz w:val="21"/>
+          <w:szCs w:val="21"/>
+          <w:lang w:eastAsia="en-IN"/>
+        </w:rPr>
+        <w:t>()</w:t>
+      </w:r>
+    </w:p>
+    <w:p>
+      <w:pPr>
+        <w:shd w:val="clear" w:color="auto" w:fill="1F1F1F"/>
+        <w:spacing w:after="0" w:line="285" w:lineRule="atLeast"/>
+        <w:rPr>
+          <w:rFonts w:ascii="Consolas" w:eastAsia="Times New Roman" w:hAnsi="Consolas" w:cs="Times New Roman"/>
+          <w:color w:val="CCCCCC"/>
+          <w:sz w:val="21"/>
+          <w:szCs w:val="21"/>
+          <w:lang w:eastAsia="en-IN"/>
+        </w:rPr>
+      </w:pPr>
+      <w:r>
+        <w:rPr>
+          <w:rFonts w:ascii="Consolas" w:eastAsia="Times New Roman" w:hAnsi="Consolas" w:cs="Times New Roman"/>
+          <w:color w:val="CCCCCC"/>
+          <w:sz w:val="21"/>
+          <w:szCs w:val="21"/>
+          <w:lang w:eastAsia="en-IN"/>
+        </w:rPr>
+        <w:t xml:space="preserve">    </w:t>
+      </w:r>
+      <w:r>
+        <w:rPr>
+          <w:rFonts w:ascii="Consolas" w:eastAsia="Times New Roman" w:hAnsi="Consolas" w:cs="Times New Roman"/>
+          <w:color w:val="C586C0"/>
+          <w:sz w:val="21"/>
+          <w:szCs w:val="21"/>
+          <w:lang w:eastAsia="en-IN"/>
+        </w:rPr>
+        <w:t>await</w:t>
+      </w:r>
+      <w:r>
+        <w:rPr>
+          <w:rFonts w:ascii="Consolas" w:eastAsia="Times New Roman" w:hAnsi="Consolas" w:cs="Times New Roman"/>
+          <w:color w:val="CCCCCC"/>
+          <w:sz w:val="21"/>
+          <w:szCs w:val="21"/>
+          <w:lang w:eastAsia="en-IN"/>
+        </w:rPr>
+        <w:t xml:space="preserve"> </w:t>
+      </w:r>
+      <w:r>
+        <w:rPr>
+          <w:rFonts w:ascii="Consolas" w:eastAsia="Times New Roman" w:hAnsi="Consolas" w:cs="Times New Roman"/>
+          <w:color w:val="4FC1FF"/>
+          <w:sz w:val="21"/>
+          <w:szCs w:val="21"/>
+          <w:lang w:eastAsia="en-IN"/>
+        </w:rPr>
+        <w:t>page</w:t>
+      </w:r>
+      <w:r>
+        <w:rPr>
+          <w:rFonts w:ascii="Consolas" w:eastAsia="Times New Roman" w:hAnsi="Consolas" w:cs="Times New Roman"/>
+          <w:color w:val="CCCCCC"/>
+          <w:sz w:val="21"/>
+          <w:szCs w:val="21"/>
+          <w:lang w:eastAsia="en-IN"/>
+        </w:rPr>
+        <w:t>.</w:t>
+      </w:r>
+      <w:r>
+        <w:rPr>
+          <w:rFonts w:ascii="Consolas" w:eastAsia="Times New Roman" w:hAnsi="Consolas" w:cs="Times New Roman"/>
+          <w:color w:val="DCDCAA"/>
+          <w:sz w:val="21"/>
+          <w:szCs w:val="21"/>
+          <w:lang w:eastAsia="en-IN"/>
+        </w:rPr>
+        <w:t>getByLabel</w:t>
+      </w:r>
+      <w:r>
+        <w:rPr>
+          <w:rFonts w:ascii="Consolas" w:eastAsia="Times New Roman" w:hAnsi="Consolas" w:cs="Times New Roman"/>
+          <w:color w:val="CCCCCC"/>
+          <w:sz w:val="21"/>
+          <w:szCs w:val="21"/>
+          <w:lang w:eastAsia="en-IN"/>
+        </w:rPr>
+        <w:t>(</w:t>
+      </w:r>
+      <w:r>
+        <w:rPr>
+          <w:rFonts w:ascii="Consolas" w:eastAsia="Times New Roman" w:hAnsi="Consolas" w:cs="Times New Roman"/>
+          <w:color w:val="CE9178"/>
+          <w:sz w:val="21"/>
+          <w:szCs w:val="21"/>
+          <w:lang w:eastAsia="en-IN"/>
+        </w:rPr>
+        <w:t>"Employed"</w:t>
+      </w:r>
+      <w:r>
+        <w:rPr>
+          <w:rFonts w:ascii="Consolas" w:eastAsia="Times New Roman" w:hAnsi="Consolas" w:cs="Times New Roman"/>
+          <w:color w:val="CCCCCC"/>
+          <w:sz w:val="21"/>
+          <w:szCs w:val="21"/>
+          <w:lang w:eastAsia="en-IN"/>
+        </w:rPr>
+        <w:t>).</w:t>
+      </w:r>
+      <w:r>
+        <w:rPr>
+          <w:rFonts w:ascii="Consolas" w:eastAsia="Times New Roman" w:hAnsi="Consolas" w:cs="Times New Roman"/>
+          <w:color w:val="DCDCAA"/>
+          <w:sz w:val="21"/>
+          <w:szCs w:val="21"/>
+          <w:lang w:eastAsia="en-IN"/>
+        </w:rPr>
+        <w:t>click</w:t>
+      </w:r>
+      <w:r>
+        <w:rPr>
+          <w:rFonts w:ascii="Consolas" w:eastAsia="Times New Roman" w:hAnsi="Consolas" w:cs="Times New Roman"/>
+          <w:color w:val="CCCCCC"/>
+          <w:sz w:val="21"/>
+          <w:szCs w:val="21"/>
+          <w:lang w:eastAsia="en-IN"/>
+        </w:rPr>
+        <w:t>()</w:t>
+      </w:r>
+    </w:p>
+    <w:p>
+      <w:pPr>
+        <w:shd w:val="clear" w:color="auto" w:fill="1F1F1F"/>
+        <w:spacing w:after="0" w:line="285" w:lineRule="atLeast"/>
+        <w:rPr>
+          <w:rFonts w:ascii="Consolas" w:eastAsia="Times New Roman" w:hAnsi="Consolas" w:cs="Times New Roman"/>
+          <w:color w:val="CCCCCC"/>
+          <w:sz w:val="21"/>
+          <w:szCs w:val="21"/>
+          <w:lang w:eastAsia="en-IN"/>
+        </w:rPr>
+      </w:pPr>
+      <w:r>
+        <w:rPr>
+          <w:rFonts w:ascii="Consolas" w:eastAsia="Times New Roman" w:hAnsi="Consolas" w:cs="Times New Roman"/>
+          <w:color w:val="CCCCCC"/>
+          <w:sz w:val="21"/>
+          <w:szCs w:val="21"/>
+          <w:lang w:eastAsia="en-IN"/>
+        </w:rPr>
+        <w:t xml:space="preserve">    </w:t>
+      </w:r>
+      <w:r>
+        <w:rPr>
+          <w:rFonts w:ascii="Consolas" w:eastAsia="Times New Roman" w:hAnsi="Consolas" w:cs="Times New Roman"/>
+          <w:color w:val="C586C0"/>
+          <w:sz w:val="21"/>
+          <w:szCs w:val="21"/>
+          <w:lang w:eastAsia="en-IN"/>
+        </w:rPr>
+        <w:t>await</w:t>
+      </w:r>
+      <w:r>
+        <w:rPr>
+          <w:rFonts w:ascii="Consolas" w:eastAsia="Times New Roman" w:hAnsi="Consolas" w:cs="Times New Roman"/>
+          <w:color w:val="CCCCCC"/>
+          <w:sz w:val="21"/>
+          <w:szCs w:val="21"/>
+          <w:lang w:eastAsia="en-IN"/>
+        </w:rPr>
+        <w:t xml:space="preserve"> </w:t>
+      </w:r>
+      <w:r>
+        <w:rPr>
+          <w:rFonts w:ascii="Consolas" w:eastAsia="Times New Roman" w:hAnsi="Consolas" w:cs="Times New Roman"/>
+          <w:color w:val="4FC1FF"/>
+          <w:sz w:val="21"/>
+          <w:szCs w:val="21"/>
+          <w:lang w:eastAsia="en-IN"/>
+        </w:rPr>
+        <w:t>page</w:t>
+      </w:r>
+      <w:r>
+        <w:rPr>
+          <w:rFonts w:ascii="Consolas" w:eastAsia="Times New Roman" w:hAnsi="Consolas" w:cs="Times New Roman"/>
+          <w:color w:val="CCCCCC"/>
+          <w:sz w:val="21"/>
+          <w:szCs w:val="21"/>
+          <w:lang w:eastAsia="en-IN"/>
+        </w:rPr>
+        <w:t>.</w:t>
+      </w:r>
+      <w:r>
+        <w:rPr>
+          <w:rFonts w:ascii="Consolas" w:eastAsia="Times New Roman" w:hAnsi="Consolas" w:cs="Times New Roman"/>
+          <w:color w:val="DCDCAA"/>
+          <w:sz w:val="21"/>
+          <w:szCs w:val="21"/>
+          <w:lang w:eastAsia="en-IN"/>
+        </w:rPr>
+        <w:t>getByLabel</w:t>
+      </w:r>
+      <w:r>
+        <w:rPr>
+          <w:rFonts w:ascii="Consolas" w:eastAsia="Times New Roman" w:hAnsi="Consolas" w:cs="Times New Roman"/>
+          <w:color w:val="CCCCCC"/>
+          <w:sz w:val="21"/>
+          <w:szCs w:val="21"/>
+          <w:lang w:eastAsia="en-IN"/>
+        </w:rPr>
+        <w:t>(</w:t>
+      </w:r>
+      <w:r>
+        <w:rPr>
+          <w:rFonts w:ascii="Consolas" w:eastAsia="Times New Roman" w:hAnsi="Consolas" w:cs="Times New Roman"/>
+          <w:color w:val="CE9178"/>
+          <w:sz w:val="21"/>
+          <w:szCs w:val="21"/>
+          <w:lang w:eastAsia="en-IN"/>
+        </w:rPr>
+        <w:t>"Gender"</w:t>
+      </w:r>
+      <w:r>
+        <w:rPr>
+          <w:rFonts w:ascii="Consolas" w:eastAsia="Times New Roman" w:hAnsi="Consolas" w:cs="Times New Roman"/>
+          <w:color w:val="CCCCCC"/>
+          <w:sz w:val="21"/>
+          <w:szCs w:val="21"/>
+          <w:lang w:eastAsia="en-IN"/>
+        </w:rPr>
+        <w:t>).</w:t>
+      </w:r>
+      <w:r>
+        <w:rPr>
+          <w:rFonts w:ascii="Consolas" w:eastAsia="Times New Roman" w:hAnsi="Consolas" w:cs="Times New Roman"/>
+          <w:color w:val="DCDCAA"/>
+          <w:sz w:val="21"/>
+          <w:szCs w:val="21"/>
+          <w:lang w:eastAsia="en-IN"/>
+        </w:rPr>
+        <w:t>selectOption</w:t>
+      </w:r>
+      <w:r>
+        <w:rPr>
+          <w:rFonts w:ascii="Consolas" w:eastAsia="Times New Roman" w:hAnsi="Consolas" w:cs="Times New Roman"/>
+          <w:color w:val="CCCCCC"/>
+          <w:sz w:val="21"/>
+          <w:szCs w:val="21"/>
+          <w:lang w:eastAsia="en-IN"/>
+        </w:rPr>
+        <w:t>(</w:t>
+      </w:r>
+      <w:r>
+        <w:rPr>
+          <w:rFonts w:ascii="Consolas" w:eastAsia="Times New Roman" w:hAnsi="Consolas" w:cs="Times New Roman"/>
+          <w:color w:val="CE9178"/>
+          <w:sz w:val="21"/>
+          <w:szCs w:val="21"/>
+          <w:lang w:eastAsia="en-IN"/>
+        </w:rPr>
+        <w:t>"Male"</w:t>
+      </w:r>
+      <w:r>
+        <w:rPr>
+          <w:rFonts w:ascii="Consolas" w:eastAsia="Times New Roman" w:hAnsi="Consolas" w:cs="Times New Roman"/>
+          <w:color w:val="CCCCCC"/>
+          <w:sz w:val="21"/>
+          <w:szCs w:val="21"/>
+          <w:lang w:eastAsia="en-IN"/>
+        </w:rPr>
+        <w:t>)</w:t>
+      </w:r>
+    </w:p>
+    <w:p/>
+    <w:p>
+      <w:pPr>
+        <w:rPr>
+          <w:b/>
+          <w:color w:val="FF0000"/>
+        </w:rPr>
+      </w:pPr>
+      <w:r>
+        <w:rPr>
+          <w:b/>
+          <w:color w:val="FF0000"/>
+        </w:rPr>
+        <w:t>how to run the playwright ui runner?</w:t>
+      </w:r>
+    </w:p>
+    <w:p>
+      <w:r>
+        <w:t>Npx playwright test tests/testname.spec.js --ui</w:t>
+      </w:r>
       <w:bookmarkStart w:id="0" w:name="_GoBack"/>
       <w:bookmarkEnd w:id="0"/>
-      <w:r>
-        <w:t>or we can have isVisible() return boolean value</w:t>
-      </w:r>
+    </w:p>
+    <w:p>
+      <w:pPr>
+        <w:rPr>
+          <w:b/>
+          <w:color w:val="FF0000"/>
+        </w:rPr>
+      </w:pPr>
     </w:p>
     <w:sectPr>
       <w:pgSz w:w="11906" w:h="16838"/>

</xml_diff>